<commit_message>
background content is added
</commit_message>
<xml_diff>
--- a/HouseRenting.docx
+++ b/HouseRenting.docx
@@ -674,8 +674,184 @@
           <w:shd w:val="clear" w:color="auto" w:fill="FFFFFF"/>
         </w:rPr>
       </w:pPr>
+      <w:r>
+        <w:rPr>
+          <w:rFonts w:ascii="Times New Roman" w:hAnsi="Times New Roman" w:cs="Times New Roman"/>
+          <w:color w:val="000000" w:themeColor="text1"/>
+          <w:sz w:val="32"/>
+          <w:szCs w:val="32"/>
+          <w:shd w:val="clear" w:color="auto" w:fill="FFFFFF"/>
+        </w:rPr>
+        <w:t>In Bangladesh there is no such website.</w:t>
+      </w:r>
+    </w:p>
+    <w:p>
+      <w:pPr>
+        <w:pStyle w:val="ListParagraph"/>
+        <w:numPr>
+          <w:ilvl w:val="0"/>
+          <w:numId w:val="3"/>
+        </w:numPr>
+        <w:jc w:val="both"/>
+        <w:rPr>
+          <w:rFonts w:ascii="Times New Roman" w:hAnsi="Times New Roman" w:cs="Times New Roman"/>
+          <w:color w:val="000000" w:themeColor="text1"/>
+          <w:sz w:val="32"/>
+          <w:szCs w:val="32"/>
+          <w:shd w:val="clear" w:color="auto" w:fill="FFFFFF"/>
+        </w:rPr>
+      </w:pPr>
+      <w:r>
+        <w:rPr>
+          <w:rFonts w:ascii="Times New Roman" w:hAnsi="Times New Roman" w:cs="Times New Roman"/>
+          <w:color w:val="000000" w:themeColor="text1"/>
+          <w:sz w:val="32"/>
+          <w:szCs w:val="32"/>
+          <w:shd w:val="clear" w:color="auto" w:fill="FFFFFF"/>
+        </w:rPr>
+        <w:t>If there are available, no more popular and effective.</w:t>
+      </w:r>
+    </w:p>
+    <w:p>
+      <w:pPr>
+        <w:pStyle w:val="ListParagraph"/>
+        <w:numPr>
+          <w:ilvl w:val="0"/>
+          <w:numId w:val="3"/>
+        </w:numPr>
+        <w:jc w:val="both"/>
+        <w:rPr>
+          <w:rFonts w:ascii="Times New Roman" w:hAnsi="Times New Roman" w:cs="Times New Roman"/>
+          <w:color w:val="000000" w:themeColor="text1"/>
+          <w:sz w:val="32"/>
+          <w:szCs w:val="32"/>
+          <w:shd w:val="clear" w:color="auto" w:fill="FFFFFF"/>
+        </w:rPr>
+      </w:pPr>
+      <w:r>
+        <w:rPr>
+          <w:rFonts w:ascii="Times New Roman" w:hAnsi="Times New Roman" w:cs="Times New Roman"/>
+          <w:color w:val="000000" w:themeColor="text1"/>
+          <w:sz w:val="32"/>
+          <w:szCs w:val="32"/>
+          <w:shd w:val="clear" w:color="auto" w:fill="FFFFFF"/>
+        </w:rPr>
+        <w:lastRenderedPageBreak/>
+        <w:t>It is simple and easiest way to give an advertisement.</w:t>
+      </w:r>
+    </w:p>
+    <w:p>
+      <w:pPr>
+        <w:pStyle w:val="ListParagraph"/>
+        <w:numPr>
+          <w:ilvl w:val="0"/>
+          <w:numId w:val="3"/>
+        </w:numPr>
+        <w:jc w:val="both"/>
+        <w:rPr>
+          <w:rFonts w:ascii="Times New Roman" w:hAnsi="Times New Roman" w:cs="Times New Roman"/>
+          <w:color w:val="000000" w:themeColor="text1"/>
+          <w:sz w:val="32"/>
+          <w:szCs w:val="32"/>
+          <w:shd w:val="clear" w:color="auto" w:fill="FFFFFF"/>
+        </w:rPr>
+      </w:pPr>
+      <w:r>
+        <w:rPr>
+          <w:rFonts w:ascii="Times New Roman" w:hAnsi="Times New Roman" w:cs="Times New Roman"/>
+          <w:color w:val="000000" w:themeColor="text1"/>
+          <w:sz w:val="32"/>
+          <w:szCs w:val="32"/>
+          <w:shd w:val="clear" w:color="auto" w:fill="FFFFFF"/>
+        </w:rPr>
+        <w:t>An</w:t>
+      </w:r>
+      <w:r>
+        <w:rPr>
+          <w:rFonts w:ascii="Times New Roman" w:hAnsi="Times New Roman" w:cs="Times New Roman"/>
+          <w:color w:val="000000" w:themeColor="text1"/>
+          <w:sz w:val="32"/>
+          <w:szCs w:val="32"/>
+          <w:shd w:val="clear" w:color="auto" w:fill="FFFFFF"/>
+        </w:rPr>
+        <w:t xml:space="preserve"> adviser advising his house with picture and description and other necessary things.</w:t>
+      </w:r>
+    </w:p>
+    <w:p>
+      <w:pPr>
+        <w:pStyle w:val="ListParagraph"/>
+        <w:numPr>
+          <w:ilvl w:val="0"/>
+          <w:numId w:val="3"/>
+        </w:numPr>
+        <w:jc w:val="both"/>
+        <w:rPr>
+          <w:rFonts w:ascii="Times New Roman" w:hAnsi="Times New Roman" w:cs="Times New Roman"/>
+          <w:color w:val="000000" w:themeColor="text1"/>
+          <w:sz w:val="32"/>
+          <w:szCs w:val="32"/>
+          <w:shd w:val="clear" w:color="auto" w:fill="FFFFFF"/>
+        </w:rPr>
+      </w:pPr>
+      <w:r>
+        <w:rPr>
+          <w:rFonts w:ascii="Times New Roman" w:hAnsi="Times New Roman" w:cs="Times New Roman"/>
+          <w:color w:val="000000" w:themeColor="text1"/>
+          <w:sz w:val="32"/>
+          <w:szCs w:val="32"/>
+          <w:shd w:val="clear" w:color="auto" w:fill="FFFFFF"/>
+        </w:rPr>
+        <w:t xml:space="preserve">It is easily </w:t>
+      </w:r>
+      <w:r>
+        <w:rPr>
+          <w:rFonts w:ascii="Times New Roman" w:hAnsi="Times New Roman" w:cs="Times New Roman"/>
+          <w:color w:val="000000" w:themeColor="text1"/>
+          <w:sz w:val="32"/>
+          <w:szCs w:val="32"/>
+          <w:shd w:val="clear" w:color="auto" w:fill="FFFFFF"/>
+        </w:rPr>
+        <w:t>finding</w:t>
+      </w:r>
+      <w:r>
+        <w:rPr>
+          <w:rFonts w:ascii="Times New Roman" w:hAnsi="Times New Roman" w:cs="Times New Roman"/>
+          <w:color w:val="000000" w:themeColor="text1"/>
+          <w:sz w:val="32"/>
+          <w:szCs w:val="32"/>
+          <w:shd w:val="clear" w:color="auto" w:fill="FFFFFF"/>
+        </w:rPr>
+        <w:t xml:space="preserve"> house for renting.</w:t>
+      </w:r>
       <w:bookmarkStart w:id="0" w:name="_GoBack"/>
       <w:bookmarkEnd w:id="0"/>
+    </w:p>
+    <w:p>
+      <w:pPr>
+        <w:pStyle w:val="ListParagraph"/>
+        <w:numPr>
+          <w:ilvl w:val="0"/>
+          <w:numId w:val="3"/>
+        </w:numPr>
+        <w:jc w:val="both"/>
+        <w:rPr>
+          <w:rFonts w:ascii="Times New Roman" w:hAnsi="Times New Roman" w:cs="Times New Roman"/>
+          <w:color w:val="000000" w:themeColor="text1"/>
+          <w:sz w:val="32"/>
+          <w:szCs w:val="32"/>
+          <w:shd w:val="clear" w:color="auto" w:fill="FFFFFF"/>
+        </w:rPr>
+      </w:pPr>
+      <w:r>
+        <w:rPr>
+          <w:rFonts w:ascii="Times New Roman" w:hAnsi="Times New Roman" w:cs="Times New Roman"/>
+          <w:color w:val="000000" w:themeColor="text1"/>
+          <w:sz w:val="32"/>
+          <w:szCs w:val="32"/>
+          <w:shd w:val="clear" w:color="auto" w:fill="FFFFFF"/>
+        </w:rPr>
+        <w:t>A house renter can easily find his own in the financial power.</w:t>
+      </w:r>
     </w:p>
     <w:sectPr>
       <w:pgSz w:w="12240" w:h="15840"/>
@@ -943,6 +1119,146 @@
     </w:lvl>
   </w:abstractNum>
   <w:abstractNum w:abstractNumId="2" w15:restartNumberingAfterBreak="0">
+    <w:nsid w:val="5E7E5E00"/>
+    <w:multiLevelType w:val="hybridMultilevel"/>
+    <w:tmpl w:val="F97E0F36"/>
+    <w:lvl w:ilvl="0" w:tplc="0F00DE9C">
+      <w:start w:val="1"/>
+      <w:numFmt w:val="bullet"/>
+      <w:lvlText w:val=""/>
+      <w:lvlJc w:val="left"/>
+      <w:pPr>
+        <w:tabs>
+          <w:tab w:val="num" w:pos="720"/>
+        </w:tabs>
+        <w:ind w:left="720" w:hanging="360"/>
+      </w:pPr>
+      <w:rPr>
+        <w:rFonts w:ascii="Wingdings" w:hAnsi="Wingdings" w:hint="default"/>
+      </w:rPr>
+    </w:lvl>
+    <w:lvl w:ilvl="1" w:tplc="AAF035B0" w:tentative="1">
+      <w:start w:val="1"/>
+      <w:numFmt w:val="bullet"/>
+      <w:lvlText w:val=""/>
+      <w:lvlJc w:val="left"/>
+      <w:pPr>
+        <w:tabs>
+          <w:tab w:val="num" w:pos="1440"/>
+        </w:tabs>
+        <w:ind w:left="1440" w:hanging="360"/>
+      </w:pPr>
+      <w:rPr>
+        <w:rFonts w:ascii="Wingdings" w:hAnsi="Wingdings" w:hint="default"/>
+      </w:rPr>
+    </w:lvl>
+    <w:lvl w:ilvl="2" w:tplc="254070F4" w:tentative="1">
+      <w:start w:val="1"/>
+      <w:numFmt w:val="bullet"/>
+      <w:lvlText w:val=""/>
+      <w:lvlJc w:val="left"/>
+      <w:pPr>
+        <w:tabs>
+          <w:tab w:val="num" w:pos="2160"/>
+        </w:tabs>
+        <w:ind w:left="2160" w:hanging="360"/>
+      </w:pPr>
+      <w:rPr>
+        <w:rFonts w:ascii="Wingdings" w:hAnsi="Wingdings" w:hint="default"/>
+      </w:rPr>
+    </w:lvl>
+    <w:lvl w:ilvl="3" w:tplc="BC94114E" w:tentative="1">
+      <w:start w:val="1"/>
+      <w:numFmt w:val="bullet"/>
+      <w:lvlText w:val=""/>
+      <w:lvlJc w:val="left"/>
+      <w:pPr>
+        <w:tabs>
+          <w:tab w:val="num" w:pos="2880"/>
+        </w:tabs>
+        <w:ind w:left="2880" w:hanging="360"/>
+      </w:pPr>
+      <w:rPr>
+        <w:rFonts w:ascii="Wingdings" w:hAnsi="Wingdings" w:hint="default"/>
+      </w:rPr>
+    </w:lvl>
+    <w:lvl w:ilvl="4" w:tplc="5678A890" w:tentative="1">
+      <w:start w:val="1"/>
+      <w:numFmt w:val="bullet"/>
+      <w:lvlText w:val=""/>
+      <w:lvlJc w:val="left"/>
+      <w:pPr>
+        <w:tabs>
+          <w:tab w:val="num" w:pos="3600"/>
+        </w:tabs>
+        <w:ind w:left="3600" w:hanging="360"/>
+      </w:pPr>
+      <w:rPr>
+        <w:rFonts w:ascii="Wingdings" w:hAnsi="Wingdings" w:hint="default"/>
+      </w:rPr>
+    </w:lvl>
+    <w:lvl w:ilvl="5" w:tplc="2C123730" w:tentative="1">
+      <w:start w:val="1"/>
+      <w:numFmt w:val="bullet"/>
+      <w:lvlText w:val=""/>
+      <w:lvlJc w:val="left"/>
+      <w:pPr>
+        <w:tabs>
+          <w:tab w:val="num" w:pos="4320"/>
+        </w:tabs>
+        <w:ind w:left="4320" w:hanging="360"/>
+      </w:pPr>
+      <w:rPr>
+        <w:rFonts w:ascii="Wingdings" w:hAnsi="Wingdings" w:hint="default"/>
+      </w:rPr>
+    </w:lvl>
+    <w:lvl w:ilvl="6" w:tplc="A468ADB6" w:tentative="1">
+      <w:start w:val="1"/>
+      <w:numFmt w:val="bullet"/>
+      <w:lvlText w:val=""/>
+      <w:lvlJc w:val="left"/>
+      <w:pPr>
+        <w:tabs>
+          <w:tab w:val="num" w:pos="5040"/>
+        </w:tabs>
+        <w:ind w:left="5040" w:hanging="360"/>
+      </w:pPr>
+      <w:rPr>
+        <w:rFonts w:ascii="Wingdings" w:hAnsi="Wingdings" w:hint="default"/>
+      </w:rPr>
+    </w:lvl>
+    <w:lvl w:ilvl="7" w:tplc="BE5A22DA" w:tentative="1">
+      <w:start w:val="1"/>
+      <w:numFmt w:val="bullet"/>
+      <w:lvlText w:val=""/>
+      <w:lvlJc w:val="left"/>
+      <w:pPr>
+        <w:tabs>
+          <w:tab w:val="num" w:pos="5760"/>
+        </w:tabs>
+        <w:ind w:left="5760" w:hanging="360"/>
+      </w:pPr>
+      <w:rPr>
+        <w:rFonts w:ascii="Wingdings" w:hAnsi="Wingdings" w:hint="default"/>
+      </w:rPr>
+    </w:lvl>
+    <w:lvl w:ilvl="8" w:tplc="6BDC7730" w:tentative="1">
+      <w:start w:val="1"/>
+      <w:numFmt w:val="bullet"/>
+      <w:lvlText w:val=""/>
+      <w:lvlJc w:val="left"/>
+      <w:pPr>
+        <w:tabs>
+          <w:tab w:val="num" w:pos="6480"/>
+        </w:tabs>
+        <w:ind w:left="6480" w:hanging="360"/>
+      </w:pPr>
+      <w:rPr>
+        <w:rFonts w:ascii="Wingdings" w:hAnsi="Wingdings" w:hint="default"/>
+      </w:rPr>
+    </w:lvl>
+  </w:abstractNum>
+  <w:abstractNum w:abstractNumId="3" w15:restartNumberingAfterBreak="0">
     <w:nsid w:val="7DDE6F32"/>
     <w:multiLevelType w:val="hybridMultilevel"/>
     <w:tmpl w:val="351603EA"/>
@@ -1062,6 +1378,9 @@
     <w:abstractNumId w:val="0"/>
   </w:num>
   <w:num w:numId="3">
+    <w:abstractNumId w:val="3"/>
+  </w:num>
+  <w:num w:numId="4">
     <w:abstractNumId w:val="2"/>
   </w:num>
 </w:numbering>

</xml_diff>

<commit_message>
technology content is added
</commit_message>
<xml_diff>
--- a/HouseRenting.docx
+++ b/HouseRenting.docx
@@ -823,8 +823,6 @@
         </w:rPr>
         <w:t xml:space="preserve"> house for renting.</w:t>
       </w:r>
-      <w:bookmarkStart w:id="0" w:name="_GoBack"/>
-      <w:bookmarkEnd w:id="0"/>
     </w:p>
     <w:p>
       <w:pPr>
@@ -852,6 +850,848 @@
         </w:rPr>
         <w:t>A house renter can easily find his own in the financial power.</w:t>
       </w:r>
+    </w:p>
+    <w:p>
+      <w:pPr>
+        <w:jc w:val="both"/>
+        <w:rPr>
+          <w:rFonts w:ascii="Times New Roman" w:hAnsi="Times New Roman" w:cs="Times New Roman"/>
+          <w:b/>
+          <w:bCs/>
+          <w:color w:val="000000" w:themeColor="text1"/>
+          <w:sz w:val="36"/>
+          <w:szCs w:val="36"/>
+          <w:u w:val="single"/>
+          <w:shd w:val="clear" w:color="auto" w:fill="FFFFFF"/>
+        </w:rPr>
+      </w:pPr>
+    </w:p>
+    <w:p>
+      <w:pPr>
+        <w:jc w:val="both"/>
+        <w:rPr>
+          <w:rFonts w:ascii="Times New Roman" w:hAnsi="Times New Roman" w:cs="Times New Roman"/>
+          <w:b/>
+          <w:bCs/>
+          <w:color w:val="000000" w:themeColor="text1"/>
+          <w:sz w:val="36"/>
+          <w:szCs w:val="36"/>
+          <w:u w:val="single"/>
+          <w:shd w:val="clear" w:color="auto" w:fill="FFFFFF"/>
+        </w:rPr>
+      </w:pPr>
+      <w:r>
+        <w:rPr>
+          <w:rFonts w:ascii="Times New Roman" w:hAnsi="Times New Roman" w:cs="Times New Roman"/>
+          <w:b/>
+          <w:bCs/>
+          <w:color w:val="000000" w:themeColor="text1"/>
+          <w:sz w:val="36"/>
+          <w:szCs w:val="36"/>
+          <w:u w:val="single"/>
+          <w:shd w:val="clear" w:color="auto" w:fill="FFFFFF"/>
+        </w:rPr>
+        <w:t>Feasibility Study:</w:t>
+      </w:r>
+    </w:p>
+    <w:p>
+      <w:pPr>
+        <w:jc w:val="both"/>
+        <w:rPr>
+          <w:rFonts w:ascii="Times New Roman" w:hAnsi="Times New Roman" w:cs="Times New Roman"/>
+          <w:b/>
+          <w:bCs/>
+          <w:color w:val="000000" w:themeColor="text1"/>
+          <w:sz w:val="28"/>
+          <w:shd w:val="clear" w:color="auto" w:fill="FFFFFF"/>
+        </w:rPr>
+      </w:pPr>
+      <w:r>
+        <w:rPr>
+          <w:rFonts w:ascii="Times New Roman" w:hAnsi="Times New Roman" w:cs="Times New Roman"/>
+          <w:b/>
+          <w:bCs/>
+          <w:color w:val="000000" w:themeColor="text1"/>
+          <w:sz w:val="28"/>
+          <w:shd w:val="clear" w:color="auto" w:fill="FFFFFF"/>
+        </w:rPr>
+        <w:t>Technical</w:t>
+      </w:r>
+      <w:r>
+        <w:rPr>
+          <w:rFonts w:ascii="Times New Roman" w:hAnsi="Times New Roman" w:cs="Times New Roman"/>
+          <w:b/>
+          <w:bCs/>
+          <w:color w:val="000000" w:themeColor="text1"/>
+          <w:sz w:val="28"/>
+          <w:shd w:val="clear" w:color="auto" w:fill="FFFFFF"/>
+        </w:rPr>
+        <w:t>:</w:t>
+      </w:r>
+    </w:p>
+    <w:p>
+      <w:pPr>
+        <w:pStyle w:val="ListParagraph"/>
+        <w:numPr>
+          <w:ilvl w:val="0"/>
+          <w:numId w:val="6"/>
+        </w:numPr>
+        <w:jc w:val="both"/>
+        <w:rPr>
+          <w:rFonts w:ascii="Times New Roman" w:hAnsi="Times New Roman" w:cs="Times New Roman"/>
+          <w:color w:val="000000" w:themeColor="text1"/>
+          <w:sz w:val="32"/>
+          <w:szCs w:val="32"/>
+          <w:shd w:val="clear" w:color="auto" w:fill="FFFFFF"/>
+        </w:rPr>
+      </w:pPr>
+      <w:r>
+        <w:rPr>
+          <w:rFonts w:ascii="Times New Roman" w:hAnsi="Times New Roman" w:cs="Times New Roman"/>
+          <w:color w:val="000000" w:themeColor="text1"/>
+          <w:sz w:val="32"/>
+          <w:szCs w:val="32"/>
+          <w:shd w:val="clear" w:color="auto" w:fill="FFFFFF"/>
+        </w:rPr>
+        <w:t>I have 1year experience on angular for font end design and 6month experience on node.js framework for back end design.</w:t>
+      </w:r>
+    </w:p>
+    <w:p>
+      <w:pPr>
+        <w:jc w:val="both"/>
+        <w:rPr>
+          <w:rFonts w:ascii="Times New Roman" w:hAnsi="Times New Roman" w:cs="Times New Roman"/>
+          <w:b/>
+          <w:bCs/>
+          <w:color w:val="000000" w:themeColor="text1"/>
+          <w:sz w:val="28"/>
+          <w:shd w:val="clear" w:color="auto" w:fill="FFFFFF"/>
+        </w:rPr>
+      </w:pPr>
+      <w:r>
+        <w:rPr>
+          <w:rFonts w:ascii="Times New Roman" w:hAnsi="Times New Roman" w:cs="Times New Roman"/>
+          <w:b/>
+          <w:bCs/>
+          <w:color w:val="000000" w:themeColor="text1"/>
+          <w:sz w:val="28"/>
+          <w:shd w:val="clear" w:color="auto" w:fill="FFFFFF"/>
+        </w:rPr>
+        <w:t>Economic</w:t>
+      </w:r>
+      <w:r>
+        <w:rPr>
+          <w:rFonts w:ascii="Times New Roman" w:hAnsi="Times New Roman" w:cs="Times New Roman"/>
+          <w:b/>
+          <w:bCs/>
+          <w:color w:val="000000" w:themeColor="text1"/>
+          <w:sz w:val="28"/>
+          <w:shd w:val="clear" w:color="auto" w:fill="FFFFFF"/>
+        </w:rPr>
+        <w:t>al</w:t>
+      </w:r>
+      <w:r>
+        <w:rPr>
+          <w:rFonts w:ascii="Times New Roman" w:hAnsi="Times New Roman" w:cs="Times New Roman"/>
+          <w:b/>
+          <w:bCs/>
+          <w:color w:val="000000" w:themeColor="text1"/>
+          <w:sz w:val="28"/>
+          <w:shd w:val="clear" w:color="auto" w:fill="FFFFFF"/>
+        </w:rPr>
+        <w:t>:</w:t>
+      </w:r>
+    </w:p>
+    <w:p>
+      <w:pPr>
+        <w:pStyle w:val="ListParagraph"/>
+        <w:numPr>
+          <w:ilvl w:val="0"/>
+          <w:numId w:val="6"/>
+        </w:numPr>
+        <w:jc w:val="both"/>
+        <w:rPr>
+          <w:rFonts w:ascii="Times New Roman" w:hAnsi="Times New Roman" w:cs="Times New Roman"/>
+          <w:color w:val="000000" w:themeColor="text1"/>
+          <w:sz w:val="32"/>
+          <w:szCs w:val="32"/>
+          <w:shd w:val="clear" w:color="auto" w:fill="FFFFFF"/>
+        </w:rPr>
+      </w:pPr>
+      <w:r>
+        <w:rPr>
+          <w:rFonts w:ascii="Times New Roman" w:hAnsi="Times New Roman" w:cs="Times New Roman"/>
+          <w:color w:val="000000" w:themeColor="text1"/>
+          <w:sz w:val="32"/>
+          <w:szCs w:val="32"/>
+          <w:shd w:val="clear" w:color="auto" w:fill="FFFFFF"/>
+        </w:rPr>
+        <w:t>I have 1year experience on angular for font end design and 6month experience on node.js framework for back end design.</w:t>
+      </w:r>
+    </w:p>
+    <w:p>
+      <w:pPr>
+        <w:jc w:val="both"/>
+        <w:rPr>
+          <w:rFonts w:ascii="Times New Roman" w:hAnsi="Times New Roman" w:cs="Times New Roman"/>
+          <w:b/>
+          <w:bCs/>
+          <w:color w:val="000000" w:themeColor="text1"/>
+          <w:sz w:val="28"/>
+          <w:shd w:val="clear" w:color="auto" w:fill="FFFFFF"/>
+        </w:rPr>
+      </w:pPr>
+      <w:r>
+        <w:rPr>
+          <w:rFonts w:ascii="Times New Roman" w:hAnsi="Times New Roman" w:cs="Times New Roman"/>
+          <w:b/>
+          <w:bCs/>
+          <w:color w:val="000000" w:themeColor="text1"/>
+          <w:sz w:val="28"/>
+          <w:shd w:val="clear" w:color="auto" w:fill="FFFFFF"/>
+        </w:rPr>
+        <w:t>Environmental:</w:t>
+      </w:r>
+    </w:p>
+    <w:p>
+      <w:pPr>
+        <w:pStyle w:val="ListParagraph"/>
+        <w:numPr>
+          <w:ilvl w:val="0"/>
+          <w:numId w:val="6"/>
+        </w:numPr>
+        <w:jc w:val="both"/>
+        <w:rPr>
+          <w:rFonts w:ascii="Times New Roman" w:hAnsi="Times New Roman" w:cs="Times New Roman"/>
+          <w:color w:val="000000" w:themeColor="text1"/>
+          <w:sz w:val="32"/>
+          <w:szCs w:val="32"/>
+          <w:shd w:val="clear" w:color="auto" w:fill="FFFFFF"/>
+        </w:rPr>
+      </w:pPr>
+      <w:r>
+        <w:rPr>
+          <w:rFonts w:ascii="Times New Roman" w:hAnsi="Times New Roman" w:cs="Times New Roman"/>
+          <w:color w:val="000000" w:themeColor="text1"/>
+          <w:sz w:val="32"/>
+          <w:szCs w:val="32"/>
+          <w:shd w:val="clear" w:color="auto" w:fill="FFFFFF"/>
+        </w:rPr>
+        <w:t>I have 1year experience on angular for font end design and 6month experience on node.js framework for back end design.</w:t>
+      </w:r>
+    </w:p>
+    <w:p>
+      <w:pPr>
+        <w:jc w:val="both"/>
+        <w:rPr>
+          <w:rFonts w:ascii="Times New Roman" w:hAnsi="Times New Roman" w:cs="Times New Roman"/>
+          <w:b/>
+          <w:bCs/>
+          <w:color w:val="000000" w:themeColor="text1"/>
+          <w:sz w:val="36"/>
+          <w:szCs w:val="36"/>
+          <w:u w:val="single"/>
+          <w:shd w:val="clear" w:color="auto" w:fill="FFFFFF"/>
+        </w:rPr>
+      </w:pPr>
+    </w:p>
+    <w:p>
+      <w:pPr>
+        <w:jc w:val="both"/>
+        <w:rPr>
+          <w:rFonts w:ascii="Times New Roman" w:hAnsi="Times New Roman" w:cs="Times New Roman"/>
+          <w:b/>
+          <w:bCs/>
+          <w:color w:val="000000" w:themeColor="text1"/>
+          <w:sz w:val="36"/>
+          <w:szCs w:val="36"/>
+          <w:u w:val="single"/>
+          <w:shd w:val="clear" w:color="auto" w:fill="FFFFFF"/>
+        </w:rPr>
+      </w:pPr>
+      <w:r>
+        <w:rPr>
+          <w:rFonts w:ascii="Times New Roman" w:hAnsi="Times New Roman" w:cs="Times New Roman"/>
+          <w:b/>
+          <w:bCs/>
+          <w:color w:val="000000" w:themeColor="text1"/>
+          <w:sz w:val="36"/>
+          <w:szCs w:val="36"/>
+          <w:u w:val="single"/>
+          <w:shd w:val="clear" w:color="auto" w:fill="FFFFFF"/>
+        </w:rPr>
+        <w:t>Application area:</w:t>
+      </w:r>
+    </w:p>
+    <w:p>
+      <w:pPr>
+        <w:pStyle w:val="ListParagraph"/>
+        <w:numPr>
+          <w:ilvl w:val="0"/>
+          <w:numId w:val="6"/>
+        </w:numPr>
+        <w:jc w:val="both"/>
+        <w:rPr>
+          <w:rFonts w:ascii="Times New Roman" w:hAnsi="Times New Roman" w:cs="Times New Roman"/>
+          <w:color w:val="000000" w:themeColor="text1"/>
+          <w:sz w:val="32"/>
+          <w:szCs w:val="32"/>
+          <w:shd w:val="clear" w:color="auto" w:fill="FFFFFF"/>
+        </w:rPr>
+      </w:pPr>
+      <w:r>
+        <w:rPr>
+          <w:rFonts w:ascii="Times New Roman" w:hAnsi="Times New Roman" w:cs="Times New Roman"/>
+          <w:color w:val="000000" w:themeColor="text1"/>
+          <w:sz w:val="32"/>
+          <w:szCs w:val="32"/>
+          <w:shd w:val="clear" w:color="auto" w:fill="FFFFFF"/>
+        </w:rPr>
+        <w:t>This Project is used as business purposes.</w:t>
+      </w:r>
+    </w:p>
+    <w:p>
+      <w:pPr>
+        <w:pStyle w:val="ListParagraph"/>
+        <w:numPr>
+          <w:ilvl w:val="0"/>
+          <w:numId w:val="6"/>
+        </w:numPr>
+        <w:jc w:val="both"/>
+        <w:rPr>
+          <w:rFonts w:ascii="Times New Roman" w:hAnsi="Times New Roman" w:cs="Times New Roman"/>
+          <w:color w:val="000000" w:themeColor="text1"/>
+          <w:sz w:val="32"/>
+          <w:szCs w:val="32"/>
+          <w:shd w:val="clear" w:color="auto" w:fill="FFFFFF"/>
+        </w:rPr>
+      </w:pPr>
+      <w:r>
+        <w:rPr>
+          <w:rFonts w:ascii="Times New Roman" w:hAnsi="Times New Roman" w:cs="Times New Roman"/>
+          <w:color w:val="000000" w:themeColor="text1"/>
+          <w:sz w:val="32"/>
+          <w:szCs w:val="32"/>
+          <w:shd w:val="clear" w:color="auto" w:fill="FFFFFF"/>
+        </w:rPr>
+        <w:t>Actually,</w:t>
+      </w:r>
+      <w:r>
+        <w:rPr>
+          <w:rFonts w:ascii="Times New Roman" w:hAnsi="Times New Roman" w:cs="Times New Roman"/>
+          <w:color w:val="000000" w:themeColor="text1"/>
+          <w:sz w:val="32"/>
+          <w:szCs w:val="32"/>
+          <w:shd w:val="clear" w:color="auto" w:fill="FFFFFF"/>
+        </w:rPr>
+        <w:t xml:space="preserve"> this project is popular in urban area.</w:t>
+      </w:r>
+    </w:p>
+    <w:p>
+      <w:pPr>
+        <w:pStyle w:val="ListParagraph"/>
+        <w:numPr>
+          <w:ilvl w:val="0"/>
+          <w:numId w:val="6"/>
+        </w:numPr>
+        <w:jc w:val="both"/>
+        <w:rPr>
+          <w:rFonts w:ascii="Times New Roman" w:hAnsi="Times New Roman" w:cs="Times New Roman"/>
+          <w:color w:val="000000" w:themeColor="text1"/>
+          <w:sz w:val="32"/>
+          <w:szCs w:val="32"/>
+          <w:shd w:val="clear" w:color="auto" w:fill="FFFFFF"/>
+        </w:rPr>
+      </w:pPr>
+      <w:r>
+        <w:rPr>
+          <w:rFonts w:ascii="Times New Roman" w:hAnsi="Times New Roman" w:cs="Times New Roman"/>
+          <w:color w:val="000000" w:themeColor="text1"/>
+          <w:sz w:val="32"/>
+          <w:szCs w:val="32"/>
+          <w:shd w:val="clear" w:color="auto" w:fill="FFFFFF"/>
+        </w:rPr>
+        <w:t>All class of professionals will be most popularities.</w:t>
+      </w:r>
+    </w:p>
+    <w:p>
+      <w:pPr>
+        <w:jc w:val="both"/>
+        <w:rPr>
+          <w:rFonts w:ascii="Times New Roman" w:hAnsi="Times New Roman" w:cs="Times New Roman"/>
+          <w:color w:val="000000" w:themeColor="text1"/>
+          <w:sz w:val="32"/>
+          <w:szCs w:val="32"/>
+          <w:shd w:val="clear" w:color="auto" w:fill="FFFFFF"/>
+        </w:rPr>
+      </w:pPr>
+    </w:p>
+    <w:p>
+      <w:pPr>
+        <w:jc w:val="both"/>
+        <w:rPr>
+          <w:rFonts w:ascii="Times New Roman" w:hAnsi="Times New Roman" w:cs="Times New Roman"/>
+          <w:b/>
+          <w:bCs/>
+          <w:color w:val="000000" w:themeColor="text1"/>
+          <w:sz w:val="36"/>
+          <w:szCs w:val="36"/>
+          <w:u w:val="single"/>
+          <w:shd w:val="clear" w:color="auto" w:fill="FFFFFF"/>
+        </w:rPr>
+      </w:pPr>
+      <w:r>
+        <w:rPr>
+          <w:rFonts w:ascii="Times New Roman" w:hAnsi="Times New Roman" w:cs="Times New Roman"/>
+          <w:b/>
+          <w:bCs/>
+          <w:color w:val="000000" w:themeColor="text1"/>
+          <w:sz w:val="36"/>
+          <w:szCs w:val="36"/>
+          <w:u w:val="single"/>
+          <w:shd w:val="clear" w:color="auto" w:fill="FFFFFF"/>
+        </w:rPr>
+        <w:t>Technology to be used:</w:t>
+      </w:r>
+    </w:p>
+    <w:p>
+      <w:pPr>
+        <w:pStyle w:val="ListParagraph"/>
+        <w:numPr>
+          <w:ilvl w:val="0"/>
+          <w:numId w:val="9"/>
+        </w:numPr>
+        <w:jc w:val="both"/>
+        <w:rPr>
+          <w:rFonts w:ascii="Times New Roman" w:hAnsi="Times New Roman" w:cs="Times New Roman"/>
+          <w:b/>
+          <w:bCs/>
+          <w:color w:val="000000" w:themeColor="text1"/>
+          <w:sz w:val="32"/>
+          <w:szCs w:val="32"/>
+          <w:shd w:val="clear" w:color="auto" w:fill="FFFFFF"/>
+        </w:rPr>
+      </w:pPr>
+      <w:r>
+        <w:rPr>
+          <w:rFonts w:ascii="Times New Roman" w:hAnsi="Times New Roman" w:cs="Times New Roman"/>
+          <w:b/>
+          <w:bCs/>
+          <w:color w:val="000000" w:themeColor="text1"/>
+          <w:sz w:val="32"/>
+          <w:szCs w:val="32"/>
+          <w:shd w:val="clear" w:color="auto" w:fill="FFFFFF"/>
+        </w:rPr>
+        <w:t>Client Side</w:t>
+      </w:r>
+    </w:p>
+    <w:p>
+      <w:pPr>
+        <w:pStyle w:val="ListParagraph"/>
+        <w:numPr>
+          <w:ilvl w:val="1"/>
+          <w:numId w:val="9"/>
+        </w:numPr>
+        <w:jc w:val="both"/>
+        <w:rPr>
+          <w:rFonts w:ascii="Times New Roman" w:hAnsi="Times New Roman" w:cs="Times New Roman"/>
+          <w:color w:val="000000" w:themeColor="text1"/>
+          <w:sz w:val="32"/>
+          <w:szCs w:val="32"/>
+          <w:shd w:val="clear" w:color="auto" w:fill="FFFFFF"/>
+        </w:rPr>
+      </w:pPr>
+      <w:r>
+        <w:rPr>
+          <w:rFonts w:ascii="Times New Roman" w:hAnsi="Times New Roman" w:cs="Times New Roman"/>
+          <w:color w:val="000000" w:themeColor="text1"/>
+          <w:sz w:val="32"/>
+          <w:szCs w:val="32"/>
+          <w:shd w:val="clear" w:color="auto" w:fill="FFFFFF"/>
+        </w:rPr>
+        <w:t>HTML</w:t>
+      </w:r>
+    </w:p>
+    <w:p>
+      <w:pPr>
+        <w:pStyle w:val="ListParagraph"/>
+        <w:numPr>
+          <w:ilvl w:val="1"/>
+          <w:numId w:val="9"/>
+        </w:numPr>
+        <w:jc w:val="both"/>
+        <w:rPr>
+          <w:rFonts w:ascii="Times New Roman" w:hAnsi="Times New Roman" w:cs="Times New Roman"/>
+          <w:color w:val="000000" w:themeColor="text1"/>
+          <w:sz w:val="32"/>
+          <w:szCs w:val="32"/>
+          <w:shd w:val="clear" w:color="auto" w:fill="FFFFFF"/>
+        </w:rPr>
+      </w:pPr>
+      <w:r>
+        <w:rPr>
+          <w:rFonts w:ascii="Times New Roman" w:hAnsi="Times New Roman" w:cs="Times New Roman"/>
+          <w:color w:val="000000" w:themeColor="text1"/>
+          <w:sz w:val="32"/>
+          <w:szCs w:val="32"/>
+          <w:shd w:val="clear" w:color="auto" w:fill="FFFFFF"/>
+        </w:rPr>
+        <w:t>CSS</w:t>
+      </w:r>
+    </w:p>
+    <w:p>
+      <w:pPr>
+        <w:pStyle w:val="ListParagraph"/>
+        <w:numPr>
+          <w:ilvl w:val="1"/>
+          <w:numId w:val="9"/>
+        </w:numPr>
+        <w:jc w:val="both"/>
+        <w:rPr>
+          <w:rFonts w:ascii="Times New Roman" w:hAnsi="Times New Roman" w:cs="Times New Roman"/>
+          <w:color w:val="000000" w:themeColor="text1"/>
+          <w:sz w:val="32"/>
+          <w:szCs w:val="32"/>
+          <w:shd w:val="clear" w:color="auto" w:fill="FFFFFF"/>
+        </w:rPr>
+      </w:pPr>
+      <w:r>
+        <w:rPr>
+          <w:rFonts w:ascii="Times New Roman" w:hAnsi="Times New Roman" w:cs="Times New Roman"/>
+          <w:color w:val="000000" w:themeColor="text1"/>
+          <w:sz w:val="32"/>
+          <w:szCs w:val="32"/>
+          <w:shd w:val="clear" w:color="auto" w:fill="FFFFFF"/>
+        </w:rPr>
+        <w:lastRenderedPageBreak/>
+        <w:t>Bootstrap</w:t>
+      </w:r>
+    </w:p>
+    <w:p>
+      <w:pPr>
+        <w:pStyle w:val="ListParagraph"/>
+        <w:numPr>
+          <w:ilvl w:val="1"/>
+          <w:numId w:val="9"/>
+        </w:numPr>
+        <w:jc w:val="both"/>
+        <w:rPr>
+          <w:rFonts w:ascii="Times New Roman" w:hAnsi="Times New Roman" w:cs="Times New Roman"/>
+          <w:color w:val="000000" w:themeColor="text1"/>
+          <w:sz w:val="32"/>
+          <w:szCs w:val="32"/>
+          <w:shd w:val="clear" w:color="auto" w:fill="FFFFFF"/>
+        </w:rPr>
+      </w:pPr>
+      <w:r>
+        <w:rPr>
+          <w:rFonts w:ascii="Times New Roman" w:hAnsi="Times New Roman" w:cs="Times New Roman"/>
+          <w:color w:val="000000" w:themeColor="text1"/>
+          <w:sz w:val="32"/>
+          <w:szCs w:val="32"/>
+          <w:shd w:val="clear" w:color="auto" w:fill="FFFFFF"/>
+        </w:rPr>
+        <w:t>Angular Materials</w:t>
+      </w:r>
+    </w:p>
+    <w:p>
+      <w:pPr>
+        <w:pStyle w:val="ListParagraph"/>
+        <w:numPr>
+          <w:ilvl w:val="1"/>
+          <w:numId w:val="9"/>
+        </w:numPr>
+        <w:jc w:val="both"/>
+        <w:rPr>
+          <w:rFonts w:ascii="Times New Roman" w:hAnsi="Times New Roman" w:cs="Times New Roman"/>
+          <w:color w:val="000000" w:themeColor="text1"/>
+          <w:sz w:val="32"/>
+          <w:szCs w:val="32"/>
+          <w:shd w:val="clear" w:color="auto" w:fill="FFFFFF"/>
+        </w:rPr>
+      </w:pPr>
+      <w:r>
+        <w:rPr>
+          <w:rFonts w:ascii="Times New Roman" w:hAnsi="Times New Roman" w:cs="Times New Roman"/>
+          <w:color w:val="000000" w:themeColor="text1"/>
+          <w:sz w:val="32"/>
+          <w:szCs w:val="32"/>
+          <w:shd w:val="clear" w:color="auto" w:fill="FFFFFF"/>
+        </w:rPr>
+        <w:t>Angular 6</w:t>
+      </w:r>
+    </w:p>
+    <w:p>
+      <w:pPr>
+        <w:jc w:val="both"/>
+        <w:rPr>
+          <w:rFonts w:ascii="Times New Roman" w:hAnsi="Times New Roman" w:cs="Times New Roman"/>
+          <w:color w:val="000000" w:themeColor="text1"/>
+          <w:sz w:val="32"/>
+          <w:szCs w:val="32"/>
+          <w:shd w:val="clear" w:color="auto" w:fill="FFFFFF"/>
+        </w:rPr>
+      </w:pPr>
+    </w:p>
+    <w:p>
+      <w:pPr>
+        <w:pStyle w:val="ListParagraph"/>
+        <w:numPr>
+          <w:ilvl w:val="0"/>
+          <w:numId w:val="9"/>
+        </w:numPr>
+        <w:jc w:val="both"/>
+        <w:rPr>
+          <w:rFonts w:ascii="Times New Roman" w:hAnsi="Times New Roman" w:cs="Times New Roman"/>
+          <w:b/>
+          <w:bCs/>
+          <w:color w:val="000000" w:themeColor="text1"/>
+          <w:sz w:val="32"/>
+          <w:szCs w:val="32"/>
+          <w:shd w:val="clear" w:color="auto" w:fill="FFFFFF"/>
+        </w:rPr>
+      </w:pPr>
+      <w:r>
+        <w:rPr>
+          <w:rFonts w:ascii="Times New Roman" w:hAnsi="Times New Roman" w:cs="Times New Roman"/>
+          <w:b/>
+          <w:bCs/>
+          <w:color w:val="000000" w:themeColor="text1"/>
+          <w:sz w:val="32"/>
+          <w:szCs w:val="32"/>
+          <w:shd w:val="clear" w:color="auto" w:fill="FFFFFF"/>
+        </w:rPr>
+        <w:t>Server Side</w:t>
+      </w:r>
+    </w:p>
+    <w:p>
+      <w:pPr>
+        <w:pStyle w:val="ListParagraph"/>
+        <w:numPr>
+          <w:ilvl w:val="1"/>
+          <w:numId w:val="9"/>
+        </w:numPr>
+        <w:jc w:val="both"/>
+        <w:rPr>
+          <w:rFonts w:ascii="Times New Roman" w:hAnsi="Times New Roman" w:cs="Times New Roman"/>
+          <w:color w:val="000000" w:themeColor="text1"/>
+          <w:sz w:val="32"/>
+          <w:szCs w:val="32"/>
+          <w:shd w:val="clear" w:color="auto" w:fill="FFFFFF"/>
+        </w:rPr>
+      </w:pPr>
+      <w:r>
+        <w:rPr>
+          <w:rFonts w:ascii="Times New Roman" w:hAnsi="Times New Roman" w:cs="Times New Roman"/>
+          <w:color w:val="000000" w:themeColor="text1"/>
+          <w:sz w:val="32"/>
+          <w:szCs w:val="32"/>
+          <w:shd w:val="clear" w:color="auto" w:fill="FFFFFF"/>
+        </w:rPr>
+        <w:t>Language</w:t>
+      </w:r>
+    </w:p>
+    <w:p>
+      <w:pPr>
+        <w:pStyle w:val="ListParagraph"/>
+        <w:numPr>
+          <w:ilvl w:val="2"/>
+          <w:numId w:val="9"/>
+        </w:numPr>
+        <w:jc w:val="both"/>
+        <w:rPr>
+          <w:rFonts w:ascii="Times New Roman" w:hAnsi="Times New Roman" w:cs="Times New Roman"/>
+          <w:color w:val="000000" w:themeColor="text1"/>
+          <w:sz w:val="32"/>
+          <w:szCs w:val="32"/>
+          <w:shd w:val="clear" w:color="auto" w:fill="FFFFFF"/>
+        </w:rPr>
+      </w:pPr>
+      <w:r>
+        <w:rPr>
+          <w:rFonts w:ascii="Times New Roman" w:hAnsi="Times New Roman" w:cs="Times New Roman"/>
+          <w:color w:val="000000" w:themeColor="text1"/>
+          <w:sz w:val="32"/>
+          <w:szCs w:val="32"/>
+          <w:shd w:val="clear" w:color="auto" w:fill="FFFFFF"/>
+        </w:rPr>
+        <w:t>JavaScript</w:t>
+      </w:r>
+    </w:p>
+    <w:p>
+      <w:pPr>
+        <w:pStyle w:val="ListParagraph"/>
+        <w:numPr>
+          <w:ilvl w:val="0"/>
+          <w:numId w:val="10"/>
+        </w:numPr>
+        <w:jc w:val="both"/>
+        <w:rPr>
+          <w:rFonts w:ascii="Times New Roman" w:hAnsi="Times New Roman" w:cs="Times New Roman"/>
+          <w:color w:val="000000" w:themeColor="text1"/>
+          <w:sz w:val="32"/>
+          <w:szCs w:val="32"/>
+          <w:shd w:val="clear" w:color="auto" w:fill="FFFFFF"/>
+        </w:rPr>
+      </w:pPr>
+      <w:r>
+        <w:rPr>
+          <w:rFonts w:ascii="Times New Roman" w:hAnsi="Times New Roman" w:cs="Times New Roman"/>
+          <w:color w:val="000000" w:themeColor="text1"/>
+          <w:sz w:val="32"/>
+          <w:szCs w:val="32"/>
+          <w:shd w:val="clear" w:color="auto" w:fill="FFFFFF"/>
+        </w:rPr>
+        <w:t>Framework</w:t>
+      </w:r>
+    </w:p>
+    <w:p>
+      <w:pPr>
+        <w:pStyle w:val="ListParagraph"/>
+        <w:numPr>
+          <w:ilvl w:val="1"/>
+          <w:numId w:val="10"/>
+        </w:numPr>
+        <w:jc w:val="both"/>
+        <w:rPr>
+          <w:rFonts w:ascii="Times New Roman" w:hAnsi="Times New Roman" w:cs="Times New Roman"/>
+          <w:color w:val="000000" w:themeColor="text1"/>
+          <w:sz w:val="32"/>
+          <w:szCs w:val="32"/>
+          <w:shd w:val="clear" w:color="auto" w:fill="FFFFFF"/>
+        </w:rPr>
+      </w:pPr>
+      <w:r>
+        <w:rPr>
+          <w:rFonts w:ascii="Times New Roman" w:hAnsi="Times New Roman" w:cs="Times New Roman"/>
+          <w:color w:val="000000" w:themeColor="text1"/>
+          <w:sz w:val="32"/>
+          <w:szCs w:val="32"/>
+          <w:shd w:val="clear" w:color="auto" w:fill="FFFFFF"/>
+        </w:rPr>
+        <w:t>Node.js</w:t>
+      </w:r>
+    </w:p>
+    <w:p>
+      <w:pPr>
+        <w:pStyle w:val="ListParagraph"/>
+        <w:numPr>
+          <w:ilvl w:val="0"/>
+          <w:numId w:val="10"/>
+        </w:numPr>
+        <w:jc w:val="both"/>
+        <w:rPr>
+          <w:rFonts w:ascii="Times New Roman" w:hAnsi="Times New Roman" w:cs="Times New Roman"/>
+          <w:color w:val="000000" w:themeColor="text1"/>
+          <w:sz w:val="32"/>
+          <w:szCs w:val="32"/>
+          <w:shd w:val="clear" w:color="auto" w:fill="FFFFFF"/>
+        </w:rPr>
+      </w:pPr>
+      <w:r>
+        <w:rPr>
+          <w:rFonts w:ascii="Times New Roman" w:hAnsi="Times New Roman" w:cs="Times New Roman"/>
+          <w:color w:val="000000" w:themeColor="text1"/>
+          <w:sz w:val="32"/>
+          <w:szCs w:val="32"/>
+          <w:shd w:val="clear" w:color="auto" w:fill="FFFFFF"/>
+        </w:rPr>
+        <w:t>Database</w:t>
+      </w:r>
+    </w:p>
+    <w:p>
+      <w:pPr>
+        <w:pStyle w:val="ListParagraph"/>
+        <w:numPr>
+          <w:ilvl w:val="1"/>
+          <w:numId w:val="10"/>
+        </w:numPr>
+        <w:jc w:val="both"/>
+        <w:rPr>
+          <w:rFonts w:ascii="Times New Roman" w:hAnsi="Times New Roman" w:cs="Times New Roman"/>
+          <w:color w:val="000000" w:themeColor="text1"/>
+          <w:sz w:val="32"/>
+          <w:szCs w:val="32"/>
+          <w:shd w:val="clear" w:color="auto" w:fill="FFFFFF"/>
+        </w:rPr>
+      </w:pPr>
+      <w:r>
+        <w:rPr>
+          <w:rFonts w:ascii="Times New Roman" w:hAnsi="Times New Roman" w:cs="Times New Roman"/>
+          <w:color w:val="000000" w:themeColor="text1"/>
+          <w:sz w:val="32"/>
+          <w:szCs w:val="32"/>
+          <w:shd w:val="clear" w:color="auto" w:fill="FFFFFF"/>
+        </w:rPr>
+        <w:t>MongoDB</w:t>
+      </w:r>
+    </w:p>
+    <w:p>
+      <w:pPr>
+        <w:jc w:val="both"/>
+        <w:rPr>
+          <w:rFonts w:ascii="Times New Roman" w:hAnsi="Times New Roman" w:cs="Times New Roman"/>
+          <w:color w:val="000000" w:themeColor="text1"/>
+          <w:sz w:val="32"/>
+          <w:szCs w:val="32"/>
+          <w:shd w:val="clear" w:color="auto" w:fill="FFFFFF"/>
+        </w:rPr>
+      </w:pPr>
+    </w:p>
+    <w:p>
+      <w:pPr>
+        <w:jc w:val="both"/>
+        <w:rPr>
+          <w:rFonts w:ascii="Times New Roman" w:hAnsi="Times New Roman" w:cs="Times New Roman"/>
+          <w:b/>
+          <w:bCs/>
+          <w:color w:val="000000" w:themeColor="text1"/>
+          <w:sz w:val="36"/>
+          <w:szCs w:val="36"/>
+          <w:u w:val="single"/>
+          <w:shd w:val="clear" w:color="auto" w:fill="FFFFFF"/>
+        </w:rPr>
+      </w:pPr>
+      <w:r>
+        <w:rPr>
+          <w:rFonts w:ascii="Times New Roman" w:hAnsi="Times New Roman" w:cs="Times New Roman"/>
+          <w:b/>
+          <w:bCs/>
+          <w:color w:val="000000" w:themeColor="text1"/>
+          <w:sz w:val="36"/>
+          <w:szCs w:val="36"/>
+          <w:u w:val="single"/>
+          <w:shd w:val="clear" w:color="auto" w:fill="FFFFFF"/>
+        </w:rPr>
+        <w:t>Design step and Implementation</w:t>
+      </w:r>
+      <w:r>
+        <w:rPr>
+          <w:rFonts w:ascii="Times New Roman" w:hAnsi="Times New Roman" w:cs="Times New Roman"/>
+          <w:b/>
+          <w:bCs/>
+          <w:color w:val="000000" w:themeColor="text1"/>
+          <w:sz w:val="36"/>
+          <w:szCs w:val="36"/>
+          <w:u w:val="single"/>
+          <w:shd w:val="clear" w:color="auto" w:fill="FFFFFF"/>
+        </w:rPr>
+        <w:t>:</w:t>
+      </w:r>
+    </w:p>
+    <w:p>
+      <w:pPr>
+        <w:jc w:val="both"/>
+        <w:rPr>
+          <w:rFonts w:ascii="Times New Roman" w:hAnsi="Times New Roman" w:cs="Times New Roman"/>
+          <w:color w:val="000000" w:themeColor="text1"/>
+          <w:sz w:val="32"/>
+          <w:szCs w:val="32"/>
+          <w:shd w:val="clear" w:color="auto" w:fill="FFFFFF"/>
+        </w:rPr>
+      </w:pPr>
+      <w:bookmarkStart w:id="0" w:name="_GoBack"/>
+      <w:bookmarkEnd w:id="0"/>
     </w:p>
     <w:sectPr>
       <w:pgSz w:w="12240" w:h="15840"/>
@@ -979,6 +1819,372 @@
     </w:lvl>
   </w:abstractNum>
   <w:abstractNum w:abstractNumId="1" w15:restartNumberingAfterBreak="0">
+    <w:nsid w:val="184D7BF7"/>
+    <w:multiLevelType w:val="hybridMultilevel"/>
+    <w:tmpl w:val="AC98B65C"/>
+    <w:lvl w:ilvl="0" w:tplc="0409000B">
+      <w:start w:val="1"/>
+      <w:numFmt w:val="bullet"/>
+      <w:lvlText w:val=""/>
+      <w:lvlJc w:val="left"/>
+      <w:pPr>
+        <w:ind w:left="720" w:hanging="360"/>
+      </w:pPr>
+      <w:rPr>
+        <w:rFonts w:ascii="Wingdings" w:hAnsi="Wingdings" w:hint="default"/>
+      </w:rPr>
+    </w:lvl>
+    <w:lvl w:ilvl="1" w:tplc="04090003" w:tentative="1">
+      <w:start w:val="1"/>
+      <w:numFmt w:val="bullet"/>
+      <w:lvlText w:val="o"/>
+      <w:lvlJc w:val="left"/>
+      <w:pPr>
+        <w:ind w:left="1440" w:hanging="360"/>
+      </w:pPr>
+      <w:rPr>
+        <w:rFonts w:ascii="Courier New" w:hAnsi="Courier New" w:cs="Courier New" w:hint="default"/>
+      </w:rPr>
+    </w:lvl>
+    <w:lvl w:ilvl="2" w:tplc="04090005" w:tentative="1">
+      <w:start w:val="1"/>
+      <w:numFmt w:val="bullet"/>
+      <w:lvlText w:val=""/>
+      <w:lvlJc w:val="left"/>
+      <w:pPr>
+        <w:ind w:left="2160" w:hanging="360"/>
+      </w:pPr>
+      <w:rPr>
+        <w:rFonts w:ascii="Wingdings" w:hAnsi="Wingdings" w:hint="default"/>
+      </w:rPr>
+    </w:lvl>
+    <w:lvl w:ilvl="3" w:tplc="04090001" w:tentative="1">
+      <w:start w:val="1"/>
+      <w:numFmt w:val="bullet"/>
+      <w:lvlText w:val=""/>
+      <w:lvlJc w:val="left"/>
+      <w:pPr>
+        <w:ind w:left="2880" w:hanging="360"/>
+      </w:pPr>
+      <w:rPr>
+        <w:rFonts w:ascii="Symbol" w:hAnsi="Symbol" w:hint="default"/>
+      </w:rPr>
+    </w:lvl>
+    <w:lvl w:ilvl="4" w:tplc="04090003" w:tentative="1">
+      <w:start w:val="1"/>
+      <w:numFmt w:val="bullet"/>
+      <w:lvlText w:val="o"/>
+      <w:lvlJc w:val="left"/>
+      <w:pPr>
+        <w:ind w:left="3600" w:hanging="360"/>
+      </w:pPr>
+      <w:rPr>
+        <w:rFonts w:ascii="Courier New" w:hAnsi="Courier New" w:cs="Courier New" w:hint="default"/>
+      </w:rPr>
+    </w:lvl>
+    <w:lvl w:ilvl="5" w:tplc="04090005" w:tentative="1">
+      <w:start w:val="1"/>
+      <w:numFmt w:val="bullet"/>
+      <w:lvlText w:val=""/>
+      <w:lvlJc w:val="left"/>
+      <w:pPr>
+        <w:ind w:left="4320" w:hanging="360"/>
+      </w:pPr>
+      <w:rPr>
+        <w:rFonts w:ascii="Wingdings" w:hAnsi="Wingdings" w:hint="default"/>
+      </w:rPr>
+    </w:lvl>
+    <w:lvl w:ilvl="6" w:tplc="04090001" w:tentative="1">
+      <w:start w:val="1"/>
+      <w:numFmt w:val="bullet"/>
+      <w:lvlText w:val=""/>
+      <w:lvlJc w:val="left"/>
+      <w:pPr>
+        <w:ind w:left="5040" w:hanging="360"/>
+      </w:pPr>
+      <w:rPr>
+        <w:rFonts w:ascii="Symbol" w:hAnsi="Symbol" w:hint="default"/>
+      </w:rPr>
+    </w:lvl>
+    <w:lvl w:ilvl="7" w:tplc="04090003" w:tentative="1">
+      <w:start w:val="1"/>
+      <w:numFmt w:val="bullet"/>
+      <w:lvlText w:val="o"/>
+      <w:lvlJc w:val="left"/>
+      <w:pPr>
+        <w:ind w:left="5760" w:hanging="360"/>
+      </w:pPr>
+      <w:rPr>
+        <w:rFonts w:ascii="Courier New" w:hAnsi="Courier New" w:cs="Courier New" w:hint="default"/>
+      </w:rPr>
+    </w:lvl>
+    <w:lvl w:ilvl="8" w:tplc="04090005" w:tentative="1">
+      <w:start w:val="1"/>
+      <w:numFmt w:val="bullet"/>
+      <w:lvlText w:val=""/>
+      <w:lvlJc w:val="left"/>
+      <w:pPr>
+        <w:ind w:left="6480" w:hanging="360"/>
+      </w:pPr>
+      <w:rPr>
+        <w:rFonts w:ascii="Wingdings" w:hAnsi="Wingdings" w:hint="default"/>
+      </w:rPr>
+    </w:lvl>
+  </w:abstractNum>
+  <w:abstractNum w:abstractNumId="2" w15:restartNumberingAfterBreak="0">
+    <w:nsid w:val="2B94787D"/>
+    <w:multiLevelType w:val="hybridMultilevel"/>
+    <w:tmpl w:val="2D4659CE"/>
+    <w:lvl w:ilvl="0" w:tplc="87AE8430">
+      <w:start w:val="1"/>
+      <w:numFmt w:val="bullet"/>
+      <w:lvlText w:val=""/>
+      <w:lvlJc w:val="left"/>
+      <w:pPr>
+        <w:tabs>
+          <w:tab w:val="num" w:pos="720"/>
+        </w:tabs>
+        <w:ind w:left="720" w:hanging="360"/>
+      </w:pPr>
+      <w:rPr>
+        <w:rFonts w:ascii="Wingdings" w:hAnsi="Wingdings" w:hint="default"/>
+      </w:rPr>
+    </w:lvl>
+    <w:lvl w:ilvl="1" w:tplc="98A6C84A" w:tentative="1">
+      <w:start w:val="1"/>
+      <w:numFmt w:val="bullet"/>
+      <w:lvlText w:val=""/>
+      <w:lvlJc w:val="left"/>
+      <w:pPr>
+        <w:tabs>
+          <w:tab w:val="num" w:pos="1440"/>
+        </w:tabs>
+        <w:ind w:left="1440" w:hanging="360"/>
+      </w:pPr>
+      <w:rPr>
+        <w:rFonts w:ascii="Wingdings" w:hAnsi="Wingdings" w:hint="default"/>
+      </w:rPr>
+    </w:lvl>
+    <w:lvl w:ilvl="2" w:tplc="4284274C" w:tentative="1">
+      <w:start w:val="1"/>
+      <w:numFmt w:val="bullet"/>
+      <w:lvlText w:val=""/>
+      <w:lvlJc w:val="left"/>
+      <w:pPr>
+        <w:tabs>
+          <w:tab w:val="num" w:pos="2160"/>
+        </w:tabs>
+        <w:ind w:left="2160" w:hanging="360"/>
+      </w:pPr>
+      <w:rPr>
+        <w:rFonts w:ascii="Wingdings" w:hAnsi="Wingdings" w:hint="default"/>
+      </w:rPr>
+    </w:lvl>
+    <w:lvl w:ilvl="3" w:tplc="E334F170" w:tentative="1">
+      <w:start w:val="1"/>
+      <w:numFmt w:val="bullet"/>
+      <w:lvlText w:val=""/>
+      <w:lvlJc w:val="left"/>
+      <w:pPr>
+        <w:tabs>
+          <w:tab w:val="num" w:pos="2880"/>
+        </w:tabs>
+        <w:ind w:left="2880" w:hanging="360"/>
+      </w:pPr>
+      <w:rPr>
+        <w:rFonts w:ascii="Wingdings" w:hAnsi="Wingdings" w:hint="default"/>
+      </w:rPr>
+    </w:lvl>
+    <w:lvl w:ilvl="4" w:tplc="0DE8E08E" w:tentative="1">
+      <w:start w:val="1"/>
+      <w:numFmt w:val="bullet"/>
+      <w:lvlText w:val=""/>
+      <w:lvlJc w:val="left"/>
+      <w:pPr>
+        <w:tabs>
+          <w:tab w:val="num" w:pos="3600"/>
+        </w:tabs>
+        <w:ind w:left="3600" w:hanging="360"/>
+      </w:pPr>
+      <w:rPr>
+        <w:rFonts w:ascii="Wingdings" w:hAnsi="Wingdings" w:hint="default"/>
+      </w:rPr>
+    </w:lvl>
+    <w:lvl w:ilvl="5" w:tplc="3586ACEA" w:tentative="1">
+      <w:start w:val="1"/>
+      <w:numFmt w:val="bullet"/>
+      <w:lvlText w:val=""/>
+      <w:lvlJc w:val="left"/>
+      <w:pPr>
+        <w:tabs>
+          <w:tab w:val="num" w:pos="4320"/>
+        </w:tabs>
+        <w:ind w:left="4320" w:hanging="360"/>
+      </w:pPr>
+      <w:rPr>
+        <w:rFonts w:ascii="Wingdings" w:hAnsi="Wingdings" w:hint="default"/>
+      </w:rPr>
+    </w:lvl>
+    <w:lvl w:ilvl="6" w:tplc="3FFAD1B8" w:tentative="1">
+      <w:start w:val="1"/>
+      <w:numFmt w:val="bullet"/>
+      <w:lvlText w:val=""/>
+      <w:lvlJc w:val="left"/>
+      <w:pPr>
+        <w:tabs>
+          <w:tab w:val="num" w:pos="5040"/>
+        </w:tabs>
+        <w:ind w:left="5040" w:hanging="360"/>
+      </w:pPr>
+      <w:rPr>
+        <w:rFonts w:ascii="Wingdings" w:hAnsi="Wingdings" w:hint="default"/>
+      </w:rPr>
+    </w:lvl>
+    <w:lvl w:ilvl="7" w:tplc="100C1F70" w:tentative="1">
+      <w:start w:val="1"/>
+      <w:numFmt w:val="bullet"/>
+      <w:lvlText w:val=""/>
+      <w:lvlJc w:val="left"/>
+      <w:pPr>
+        <w:tabs>
+          <w:tab w:val="num" w:pos="5760"/>
+        </w:tabs>
+        <w:ind w:left="5760" w:hanging="360"/>
+      </w:pPr>
+      <w:rPr>
+        <w:rFonts w:ascii="Wingdings" w:hAnsi="Wingdings" w:hint="default"/>
+      </w:rPr>
+    </w:lvl>
+    <w:lvl w:ilvl="8" w:tplc="5CCEE29C" w:tentative="1">
+      <w:start w:val="1"/>
+      <w:numFmt w:val="bullet"/>
+      <w:lvlText w:val=""/>
+      <w:lvlJc w:val="left"/>
+      <w:pPr>
+        <w:tabs>
+          <w:tab w:val="num" w:pos="6480"/>
+        </w:tabs>
+        <w:ind w:left="6480" w:hanging="360"/>
+      </w:pPr>
+      <w:rPr>
+        <w:rFonts w:ascii="Wingdings" w:hAnsi="Wingdings" w:hint="default"/>
+      </w:rPr>
+    </w:lvl>
+  </w:abstractNum>
+  <w:abstractNum w:abstractNumId="3" w15:restartNumberingAfterBreak="0">
+    <w:nsid w:val="3853018E"/>
+    <w:multiLevelType w:val="hybridMultilevel"/>
+    <w:tmpl w:val="5C9AEE9C"/>
+    <w:lvl w:ilvl="0" w:tplc="0409000B">
+      <w:start w:val="1"/>
+      <w:numFmt w:val="bullet"/>
+      <w:lvlText w:val=""/>
+      <w:lvlJc w:val="left"/>
+      <w:pPr>
+        <w:ind w:left="1440" w:hanging="360"/>
+      </w:pPr>
+      <w:rPr>
+        <w:rFonts w:ascii="Wingdings" w:hAnsi="Wingdings" w:hint="default"/>
+      </w:rPr>
+    </w:lvl>
+    <w:lvl w:ilvl="1" w:tplc="04090005">
+      <w:start w:val="1"/>
+      <w:numFmt w:val="bullet"/>
+      <w:lvlText w:val=""/>
+      <w:lvlJc w:val="left"/>
+      <w:pPr>
+        <w:ind w:left="2160" w:hanging="360"/>
+      </w:pPr>
+      <w:rPr>
+        <w:rFonts w:ascii="Wingdings" w:hAnsi="Wingdings" w:hint="default"/>
+      </w:rPr>
+    </w:lvl>
+    <w:lvl w:ilvl="2" w:tplc="04090005" w:tentative="1">
+      <w:start w:val="1"/>
+      <w:numFmt w:val="bullet"/>
+      <w:lvlText w:val=""/>
+      <w:lvlJc w:val="left"/>
+      <w:pPr>
+        <w:ind w:left="2880" w:hanging="360"/>
+      </w:pPr>
+      <w:rPr>
+        <w:rFonts w:ascii="Wingdings" w:hAnsi="Wingdings" w:hint="default"/>
+      </w:rPr>
+    </w:lvl>
+    <w:lvl w:ilvl="3" w:tplc="04090001" w:tentative="1">
+      <w:start w:val="1"/>
+      <w:numFmt w:val="bullet"/>
+      <w:lvlText w:val=""/>
+      <w:lvlJc w:val="left"/>
+      <w:pPr>
+        <w:ind w:left="3600" w:hanging="360"/>
+      </w:pPr>
+      <w:rPr>
+        <w:rFonts w:ascii="Symbol" w:hAnsi="Symbol" w:hint="default"/>
+      </w:rPr>
+    </w:lvl>
+    <w:lvl w:ilvl="4" w:tplc="04090003" w:tentative="1">
+      <w:start w:val="1"/>
+      <w:numFmt w:val="bullet"/>
+      <w:lvlText w:val="o"/>
+      <w:lvlJc w:val="left"/>
+      <w:pPr>
+        <w:ind w:left="4320" w:hanging="360"/>
+      </w:pPr>
+      <w:rPr>
+        <w:rFonts w:ascii="Courier New" w:hAnsi="Courier New" w:cs="Courier New" w:hint="default"/>
+      </w:rPr>
+    </w:lvl>
+    <w:lvl w:ilvl="5" w:tplc="04090005" w:tentative="1">
+      <w:start w:val="1"/>
+      <w:numFmt w:val="bullet"/>
+      <w:lvlText w:val=""/>
+      <w:lvlJc w:val="left"/>
+      <w:pPr>
+        <w:ind w:left="5040" w:hanging="360"/>
+      </w:pPr>
+      <w:rPr>
+        <w:rFonts w:ascii="Wingdings" w:hAnsi="Wingdings" w:hint="default"/>
+      </w:rPr>
+    </w:lvl>
+    <w:lvl w:ilvl="6" w:tplc="04090001" w:tentative="1">
+      <w:start w:val="1"/>
+      <w:numFmt w:val="bullet"/>
+      <w:lvlText w:val=""/>
+      <w:lvlJc w:val="left"/>
+      <w:pPr>
+        <w:ind w:left="5760" w:hanging="360"/>
+      </w:pPr>
+      <w:rPr>
+        <w:rFonts w:ascii="Symbol" w:hAnsi="Symbol" w:hint="default"/>
+      </w:rPr>
+    </w:lvl>
+    <w:lvl w:ilvl="7" w:tplc="04090003" w:tentative="1">
+      <w:start w:val="1"/>
+      <w:numFmt w:val="bullet"/>
+      <w:lvlText w:val="o"/>
+      <w:lvlJc w:val="left"/>
+      <w:pPr>
+        <w:ind w:left="6480" w:hanging="360"/>
+      </w:pPr>
+      <w:rPr>
+        <w:rFonts w:ascii="Courier New" w:hAnsi="Courier New" w:cs="Courier New" w:hint="default"/>
+      </w:rPr>
+    </w:lvl>
+    <w:lvl w:ilvl="8" w:tplc="04090005" w:tentative="1">
+      <w:start w:val="1"/>
+      <w:numFmt w:val="bullet"/>
+      <w:lvlText w:val=""/>
+      <w:lvlJc w:val="left"/>
+      <w:pPr>
+        <w:ind w:left="7200" w:hanging="360"/>
+      </w:pPr>
+      <w:rPr>
+        <w:rFonts w:ascii="Wingdings" w:hAnsi="Wingdings" w:hint="default"/>
+      </w:rPr>
+    </w:lvl>
+  </w:abstractNum>
+  <w:abstractNum w:abstractNumId="4" w15:restartNumberingAfterBreak="0">
     <w:nsid w:val="3AF63CEC"/>
     <w:multiLevelType w:val="hybridMultilevel"/>
     <w:tmpl w:val="C27CA05C"/>
@@ -1118,7 +2324,373 @@
       </w:rPr>
     </w:lvl>
   </w:abstractNum>
-  <w:abstractNum w:abstractNumId="2" w15:restartNumberingAfterBreak="0">
+  <w:abstractNum w:abstractNumId="5" w15:restartNumberingAfterBreak="0">
+    <w:nsid w:val="3B4D3D77"/>
+    <w:multiLevelType w:val="hybridMultilevel"/>
+    <w:tmpl w:val="EEEEE0E8"/>
+    <w:lvl w:ilvl="0" w:tplc="04090009">
+      <w:start w:val="1"/>
+      <w:numFmt w:val="bullet"/>
+      <w:lvlText w:val=""/>
+      <w:lvlJc w:val="left"/>
+      <w:pPr>
+        <w:ind w:left="720" w:hanging="360"/>
+      </w:pPr>
+      <w:rPr>
+        <w:rFonts w:ascii="Wingdings" w:hAnsi="Wingdings" w:hint="default"/>
+      </w:rPr>
+    </w:lvl>
+    <w:lvl w:ilvl="1" w:tplc="0409000B">
+      <w:start w:val="1"/>
+      <w:numFmt w:val="bullet"/>
+      <w:lvlText w:val=""/>
+      <w:lvlJc w:val="left"/>
+      <w:pPr>
+        <w:ind w:left="1440" w:hanging="360"/>
+      </w:pPr>
+      <w:rPr>
+        <w:rFonts w:ascii="Wingdings" w:hAnsi="Wingdings" w:hint="default"/>
+      </w:rPr>
+    </w:lvl>
+    <w:lvl w:ilvl="2" w:tplc="04090005">
+      <w:start w:val="1"/>
+      <w:numFmt w:val="bullet"/>
+      <w:lvlText w:val=""/>
+      <w:lvlJc w:val="left"/>
+      <w:pPr>
+        <w:ind w:left="2160" w:hanging="360"/>
+      </w:pPr>
+      <w:rPr>
+        <w:rFonts w:ascii="Wingdings" w:hAnsi="Wingdings" w:hint="default"/>
+      </w:rPr>
+    </w:lvl>
+    <w:lvl w:ilvl="3" w:tplc="04090001" w:tentative="1">
+      <w:start w:val="1"/>
+      <w:numFmt w:val="bullet"/>
+      <w:lvlText w:val=""/>
+      <w:lvlJc w:val="left"/>
+      <w:pPr>
+        <w:ind w:left="2880" w:hanging="360"/>
+      </w:pPr>
+      <w:rPr>
+        <w:rFonts w:ascii="Symbol" w:hAnsi="Symbol" w:hint="default"/>
+      </w:rPr>
+    </w:lvl>
+    <w:lvl w:ilvl="4" w:tplc="04090003" w:tentative="1">
+      <w:start w:val="1"/>
+      <w:numFmt w:val="bullet"/>
+      <w:lvlText w:val="o"/>
+      <w:lvlJc w:val="left"/>
+      <w:pPr>
+        <w:ind w:left="3600" w:hanging="360"/>
+      </w:pPr>
+      <w:rPr>
+        <w:rFonts w:ascii="Courier New" w:hAnsi="Courier New" w:cs="Courier New" w:hint="default"/>
+      </w:rPr>
+    </w:lvl>
+    <w:lvl w:ilvl="5" w:tplc="04090005" w:tentative="1">
+      <w:start w:val="1"/>
+      <w:numFmt w:val="bullet"/>
+      <w:lvlText w:val=""/>
+      <w:lvlJc w:val="left"/>
+      <w:pPr>
+        <w:ind w:left="4320" w:hanging="360"/>
+      </w:pPr>
+      <w:rPr>
+        <w:rFonts w:ascii="Wingdings" w:hAnsi="Wingdings" w:hint="default"/>
+      </w:rPr>
+    </w:lvl>
+    <w:lvl w:ilvl="6" w:tplc="04090001" w:tentative="1">
+      <w:start w:val="1"/>
+      <w:numFmt w:val="bullet"/>
+      <w:lvlText w:val=""/>
+      <w:lvlJc w:val="left"/>
+      <w:pPr>
+        <w:ind w:left="5040" w:hanging="360"/>
+      </w:pPr>
+      <w:rPr>
+        <w:rFonts w:ascii="Symbol" w:hAnsi="Symbol" w:hint="default"/>
+      </w:rPr>
+    </w:lvl>
+    <w:lvl w:ilvl="7" w:tplc="04090003" w:tentative="1">
+      <w:start w:val="1"/>
+      <w:numFmt w:val="bullet"/>
+      <w:lvlText w:val="o"/>
+      <w:lvlJc w:val="left"/>
+      <w:pPr>
+        <w:ind w:left="5760" w:hanging="360"/>
+      </w:pPr>
+      <w:rPr>
+        <w:rFonts w:ascii="Courier New" w:hAnsi="Courier New" w:cs="Courier New" w:hint="default"/>
+      </w:rPr>
+    </w:lvl>
+    <w:lvl w:ilvl="8" w:tplc="04090005" w:tentative="1">
+      <w:start w:val="1"/>
+      <w:numFmt w:val="bullet"/>
+      <w:lvlText w:val=""/>
+      <w:lvlJc w:val="left"/>
+      <w:pPr>
+        <w:ind w:left="6480" w:hanging="360"/>
+      </w:pPr>
+      <w:rPr>
+        <w:rFonts w:ascii="Wingdings" w:hAnsi="Wingdings" w:hint="default"/>
+      </w:rPr>
+    </w:lvl>
+  </w:abstractNum>
+  <w:abstractNum w:abstractNumId="6" w15:restartNumberingAfterBreak="0">
+    <w:nsid w:val="56B93F26"/>
+    <w:multiLevelType w:val="hybridMultilevel"/>
+    <w:tmpl w:val="29143BFC"/>
+    <w:lvl w:ilvl="0" w:tplc="0409000B">
+      <w:start w:val="1"/>
+      <w:numFmt w:val="bullet"/>
+      <w:lvlText w:val=""/>
+      <w:lvlJc w:val="left"/>
+      <w:pPr>
+        <w:ind w:left="720" w:hanging="360"/>
+      </w:pPr>
+      <w:rPr>
+        <w:rFonts w:ascii="Wingdings" w:hAnsi="Wingdings" w:hint="default"/>
+      </w:rPr>
+    </w:lvl>
+    <w:lvl w:ilvl="1" w:tplc="0409000B">
+      <w:start w:val="1"/>
+      <w:numFmt w:val="bullet"/>
+      <w:lvlText w:val=""/>
+      <w:lvlJc w:val="left"/>
+      <w:pPr>
+        <w:ind w:left="1440" w:hanging="360"/>
+      </w:pPr>
+      <w:rPr>
+        <w:rFonts w:ascii="Wingdings" w:hAnsi="Wingdings" w:hint="default"/>
+      </w:rPr>
+    </w:lvl>
+    <w:lvl w:ilvl="2" w:tplc="04090005" w:tentative="1">
+      <w:start w:val="1"/>
+      <w:numFmt w:val="bullet"/>
+      <w:lvlText w:val=""/>
+      <w:lvlJc w:val="left"/>
+      <w:pPr>
+        <w:ind w:left="2160" w:hanging="360"/>
+      </w:pPr>
+      <w:rPr>
+        <w:rFonts w:ascii="Wingdings" w:hAnsi="Wingdings" w:hint="default"/>
+      </w:rPr>
+    </w:lvl>
+    <w:lvl w:ilvl="3" w:tplc="04090001" w:tentative="1">
+      <w:start w:val="1"/>
+      <w:numFmt w:val="bullet"/>
+      <w:lvlText w:val=""/>
+      <w:lvlJc w:val="left"/>
+      <w:pPr>
+        <w:ind w:left="2880" w:hanging="360"/>
+      </w:pPr>
+      <w:rPr>
+        <w:rFonts w:ascii="Symbol" w:hAnsi="Symbol" w:hint="default"/>
+      </w:rPr>
+    </w:lvl>
+    <w:lvl w:ilvl="4" w:tplc="04090003" w:tentative="1">
+      <w:start w:val="1"/>
+      <w:numFmt w:val="bullet"/>
+      <w:lvlText w:val="o"/>
+      <w:lvlJc w:val="left"/>
+      <w:pPr>
+        <w:ind w:left="3600" w:hanging="360"/>
+      </w:pPr>
+      <w:rPr>
+        <w:rFonts w:ascii="Courier New" w:hAnsi="Courier New" w:cs="Courier New" w:hint="default"/>
+      </w:rPr>
+    </w:lvl>
+    <w:lvl w:ilvl="5" w:tplc="04090005" w:tentative="1">
+      <w:start w:val="1"/>
+      <w:numFmt w:val="bullet"/>
+      <w:lvlText w:val=""/>
+      <w:lvlJc w:val="left"/>
+      <w:pPr>
+        <w:ind w:left="4320" w:hanging="360"/>
+      </w:pPr>
+      <w:rPr>
+        <w:rFonts w:ascii="Wingdings" w:hAnsi="Wingdings" w:hint="default"/>
+      </w:rPr>
+    </w:lvl>
+    <w:lvl w:ilvl="6" w:tplc="04090001" w:tentative="1">
+      <w:start w:val="1"/>
+      <w:numFmt w:val="bullet"/>
+      <w:lvlText w:val=""/>
+      <w:lvlJc w:val="left"/>
+      <w:pPr>
+        <w:ind w:left="5040" w:hanging="360"/>
+      </w:pPr>
+      <w:rPr>
+        <w:rFonts w:ascii="Symbol" w:hAnsi="Symbol" w:hint="default"/>
+      </w:rPr>
+    </w:lvl>
+    <w:lvl w:ilvl="7" w:tplc="04090003" w:tentative="1">
+      <w:start w:val="1"/>
+      <w:numFmt w:val="bullet"/>
+      <w:lvlText w:val="o"/>
+      <w:lvlJc w:val="left"/>
+      <w:pPr>
+        <w:ind w:left="5760" w:hanging="360"/>
+      </w:pPr>
+      <w:rPr>
+        <w:rFonts w:ascii="Courier New" w:hAnsi="Courier New" w:cs="Courier New" w:hint="default"/>
+      </w:rPr>
+    </w:lvl>
+    <w:lvl w:ilvl="8" w:tplc="04090005" w:tentative="1">
+      <w:start w:val="1"/>
+      <w:numFmt w:val="bullet"/>
+      <w:lvlText w:val=""/>
+      <w:lvlJc w:val="left"/>
+      <w:pPr>
+        <w:ind w:left="6480" w:hanging="360"/>
+      </w:pPr>
+      <w:rPr>
+        <w:rFonts w:ascii="Wingdings" w:hAnsi="Wingdings" w:hint="default"/>
+      </w:rPr>
+    </w:lvl>
+  </w:abstractNum>
+  <w:abstractNum w:abstractNumId="7" w15:restartNumberingAfterBreak="0">
+    <w:nsid w:val="5A826E6D"/>
+    <w:multiLevelType w:val="hybridMultilevel"/>
+    <w:tmpl w:val="1E725558"/>
+    <w:lvl w:ilvl="0" w:tplc="A86014C4">
+      <w:start w:val="1"/>
+      <w:numFmt w:val="bullet"/>
+      <w:lvlText w:val=""/>
+      <w:lvlJc w:val="left"/>
+      <w:pPr>
+        <w:tabs>
+          <w:tab w:val="num" w:pos="720"/>
+        </w:tabs>
+        <w:ind w:left="720" w:hanging="360"/>
+      </w:pPr>
+      <w:rPr>
+        <w:rFonts w:ascii="Wingdings" w:hAnsi="Wingdings" w:hint="default"/>
+      </w:rPr>
+    </w:lvl>
+    <w:lvl w:ilvl="1" w:tplc="1B642016" w:tentative="1">
+      <w:start w:val="1"/>
+      <w:numFmt w:val="bullet"/>
+      <w:lvlText w:val=""/>
+      <w:lvlJc w:val="left"/>
+      <w:pPr>
+        <w:tabs>
+          <w:tab w:val="num" w:pos="1440"/>
+        </w:tabs>
+        <w:ind w:left="1440" w:hanging="360"/>
+      </w:pPr>
+      <w:rPr>
+        <w:rFonts w:ascii="Wingdings" w:hAnsi="Wingdings" w:hint="default"/>
+      </w:rPr>
+    </w:lvl>
+    <w:lvl w:ilvl="2" w:tplc="506A6350" w:tentative="1">
+      <w:start w:val="1"/>
+      <w:numFmt w:val="bullet"/>
+      <w:lvlText w:val=""/>
+      <w:lvlJc w:val="left"/>
+      <w:pPr>
+        <w:tabs>
+          <w:tab w:val="num" w:pos="2160"/>
+        </w:tabs>
+        <w:ind w:left="2160" w:hanging="360"/>
+      </w:pPr>
+      <w:rPr>
+        <w:rFonts w:ascii="Wingdings" w:hAnsi="Wingdings" w:hint="default"/>
+      </w:rPr>
+    </w:lvl>
+    <w:lvl w:ilvl="3" w:tplc="4FD61880" w:tentative="1">
+      <w:start w:val="1"/>
+      <w:numFmt w:val="bullet"/>
+      <w:lvlText w:val=""/>
+      <w:lvlJc w:val="left"/>
+      <w:pPr>
+        <w:tabs>
+          <w:tab w:val="num" w:pos="2880"/>
+        </w:tabs>
+        <w:ind w:left="2880" w:hanging="360"/>
+      </w:pPr>
+      <w:rPr>
+        <w:rFonts w:ascii="Wingdings" w:hAnsi="Wingdings" w:hint="default"/>
+      </w:rPr>
+    </w:lvl>
+    <w:lvl w:ilvl="4" w:tplc="486CED22" w:tentative="1">
+      <w:start w:val="1"/>
+      <w:numFmt w:val="bullet"/>
+      <w:lvlText w:val=""/>
+      <w:lvlJc w:val="left"/>
+      <w:pPr>
+        <w:tabs>
+          <w:tab w:val="num" w:pos="3600"/>
+        </w:tabs>
+        <w:ind w:left="3600" w:hanging="360"/>
+      </w:pPr>
+      <w:rPr>
+        <w:rFonts w:ascii="Wingdings" w:hAnsi="Wingdings" w:hint="default"/>
+      </w:rPr>
+    </w:lvl>
+    <w:lvl w:ilvl="5" w:tplc="D89C67F8" w:tentative="1">
+      <w:start w:val="1"/>
+      <w:numFmt w:val="bullet"/>
+      <w:lvlText w:val=""/>
+      <w:lvlJc w:val="left"/>
+      <w:pPr>
+        <w:tabs>
+          <w:tab w:val="num" w:pos="4320"/>
+        </w:tabs>
+        <w:ind w:left="4320" w:hanging="360"/>
+      </w:pPr>
+      <w:rPr>
+        <w:rFonts w:ascii="Wingdings" w:hAnsi="Wingdings" w:hint="default"/>
+      </w:rPr>
+    </w:lvl>
+    <w:lvl w:ilvl="6" w:tplc="2494BDF8" w:tentative="1">
+      <w:start w:val="1"/>
+      <w:numFmt w:val="bullet"/>
+      <w:lvlText w:val=""/>
+      <w:lvlJc w:val="left"/>
+      <w:pPr>
+        <w:tabs>
+          <w:tab w:val="num" w:pos="5040"/>
+        </w:tabs>
+        <w:ind w:left="5040" w:hanging="360"/>
+      </w:pPr>
+      <w:rPr>
+        <w:rFonts w:ascii="Wingdings" w:hAnsi="Wingdings" w:hint="default"/>
+      </w:rPr>
+    </w:lvl>
+    <w:lvl w:ilvl="7" w:tplc="7664576C" w:tentative="1">
+      <w:start w:val="1"/>
+      <w:numFmt w:val="bullet"/>
+      <w:lvlText w:val=""/>
+      <w:lvlJc w:val="left"/>
+      <w:pPr>
+        <w:tabs>
+          <w:tab w:val="num" w:pos="5760"/>
+        </w:tabs>
+        <w:ind w:left="5760" w:hanging="360"/>
+      </w:pPr>
+      <w:rPr>
+        <w:rFonts w:ascii="Wingdings" w:hAnsi="Wingdings" w:hint="default"/>
+      </w:rPr>
+    </w:lvl>
+    <w:lvl w:ilvl="8" w:tplc="4F4C7A22" w:tentative="1">
+      <w:start w:val="1"/>
+      <w:numFmt w:val="bullet"/>
+      <w:lvlText w:val=""/>
+      <w:lvlJc w:val="left"/>
+      <w:pPr>
+        <w:tabs>
+          <w:tab w:val="num" w:pos="6480"/>
+        </w:tabs>
+        <w:ind w:left="6480" w:hanging="360"/>
+      </w:pPr>
+      <w:rPr>
+        <w:rFonts w:ascii="Wingdings" w:hAnsi="Wingdings" w:hint="default"/>
+      </w:rPr>
+    </w:lvl>
+  </w:abstractNum>
+  <w:abstractNum w:abstractNumId="8" w15:restartNumberingAfterBreak="0">
     <w:nsid w:val="5E7E5E00"/>
     <w:multiLevelType w:val="hybridMultilevel"/>
     <w:tmpl w:val="F97E0F36"/>
@@ -1258,7 +2830,7 @@
       </w:rPr>
     </w:lvl>
   </w:abstractNum>
-  <w:abstractNum w:abstractNumId="3" w15:restartNumberingAfterBreak="0">
+  <w:abstractNum w:abstractNumId="9" w15:restartNumberingAfterBreak="0">
     <w:nsid w:val="7DDE6F32"/>
     <w:multiLevelType w:val="hybridMultilevel"/>
     <w:tmpl w:val="351603EA"/>
@@ -1372,16 +2944,34 @@
     </w:lvl>
   </w:abstractNum>
   <w:num w:numId="1">
-    <w:abstractNumId w:val="1"/>
+    <w:abstractNumId w:val="4"/>
   </w:num>
   <w:num w:numId="2">
     <w:abstractNumId w:val="0"/>
   </w:num>
   <w:num w:numId="3">
-    <w:abstractNumId w:val="3"/>
+    <w:abstractNumId w:val="9"/>
   </w:num>
   <w:num w:numId="4">
+    <w:abstractNumId w:val="8"/>
+  </w:num>
+  <w:num w:numId="5">
+    <w:abstractNumId w:val="6"/>
+  </w:num>
+  <w:num w:numId="6">
+    <w:abstractNumId w:val="1"/>
+  </w:num>
+  <w:num w:numId="7">
+    <w:abstractNumId w:val="7"/>
+  </w:num>
+  <w:num w:numId="8">
     <w:abstractNumId w:val="2"/>
+  </w:num>
+  <w:num w:numId="9">
+    <w:abstractNumId w:val="5"/>
+  </w:num>
+  <w:num w:numId="10">
+    <w:abstractNumId w:val="3"/>
   </w:num>
 </w:numbering>
 </file>

</xml_diff>

<commit_message>
home page content is added
</commit_message>
<xml_diff>
--- a/HouseRenting.docx
+++ b/HouseRenting.docx
@@ -4,14 +4,571 @@
   <w:body>
     <w:p>
       <w:pPr>
-        <w:jc w:val="both"/>
-        <w:rPr>
-          <w:rFonts w:ascii="Times New Roman" w:hAnsi="Times New Roman" w:cs="Times New Roman"/>
-          <w:sz w:val="32"/>
-          <w:szCs w:val="32"/>
-        </w:rPr>
-      </w:pPr>
-      <w:r>
+        <w:rPr>
+          <w:rFonts w:ascii="Times New Roman" w:hAnsi="Times New Roman" w:cs="Times New Roman"/>
+          <w:i/>
+          <w:iCs/>
+          <w:sz w:val="96"/>
+          <w:szCs w:val="96"/>
+        </w:rPr>
+      </w:pPr>
+      <w:r>
+        <w:rPr>
+          <w:rFonts w:ascii="Times New Roman" w:hAnsi="Times New Roman" w:cs="Times New Roman"/>
+          <w:i/>
+          <w:iCs/>
+          <w:sz w:val="96"/>
+          <w:szCs w:val="96"/>
+        </w:rPr>
+        <w:t>University of Rajshahi</w:t>
+      </w:r>
+    </w:p>
+    <w:p>
+      <w:pPr>
+        <w:rPr>
+          <w:rFonts w:ascii="Times New Roman" w:hAnsi="Times New Roman" w:cs="Times New Roman"/>
+          <w:i/>
+          <w:iCs/>
+          <w:sz w:val="96"/>
+          <w:szCs w:val="96"/>
+        </w:rPr>
+      </w:pPr>
+      <w:r>
+        <w:rPr>
+          <w:rFonts w:ascii="Times New Roman" w:hAnsi="Times New Roman" w:cs="Times New Roman"/>
+          <w:noProof/>
+          <w:lang w:bidi="bn-BD"/>
+        </w:rPr>
+        <w:drawing>
+          <wp:anchor distT="0" distB="0" distL="114300" distR="114300" simplePos="0" relativeHeight="251659264" behindDoc="0" locked="0" layoutInCell="1" allowOverlap="1" wp14:anchorId="101124EC" wp14:editId="7CC22AE7">
+            <wp:simplePos x="0" y="0"/>
+            <wp:positionH relativeFrom="margin">
+              <wp:align>center</wp:align>
+            </wp:positionH>
+            <wp:positionV relativeFrom="paragraph">
+              <wp:posOffset>37465</wp:posOffset>
+            </wp:positionV>
+            <wp:extent cx="1704975" cy="1552575"/>
+            <wp:effectExtent l="0" t="0" r="0" b="9525"/>
+            <wp:wrapNone/>
+            <wp:docPr id="3" name="Picture 3"/>
+            <wp:cNvGraphicFramePr>
+              <a:graphicFrameLocks xmlns:a="http://schemas.openxmlformats.org/drawingml/2006/main" noChangeAspect="1"/>
+            </wp:cNvGraphicFramePr>
+            <a:graphic xmlns:a="http://schemas.openxmlformats.org/drawingml/2006/main">
+              <a:graphicData uri="http://schemas.openxmlformats.org/drawingml/2006/picture">
+                <pic:pic xmlns:pic="http://schemas.openxmlformats.org/drawingml/2006/picture">
+                  <pic:nvPicPr>
+                    <pic:cNvPr id="0" name="Picture 1"/>
+                    <pic:cNvPicPr>
+                      <a:picLocks noChangeAspect="1" noChangeArrowheads="1"/>
+                    </pic:cNvPicPr>
+                  </pic:nvPicPr>
+                  <pic:blipFill>
+                    <a:blip r:embed="rId5" cstate="print">
+                      <a:extLst>
+                        <a:ext uri="{28A0092B-C50C-407E-A947-70E740481C1C}">
+                          <a14:useLocalDpi xmlns:a14="http://schemas.microsoft.com/office/drawing/2010/main" val="0"/>
+                        </a:ext>
+                      </a:extLst>
+                    </a:blip>
+                    <a:srcRect/>
+                    <a:stretch>
+                      <a:fillRect/>
+                    </a:stretch>
+                  </pic:blipFill>
+                  <pic:spPr bwMode="auto">
+                    <a:xfrm>
+                      <a:off x="0" y="0"/>
+                      <a:ext cx="1704975" cy="1552575"/>
+                    </a:xfrm>
+                    <a:prstGeom prst="rect">
+                      <a:avLst/>
+                    </a:prstGeom>
+                    <a:noFill/>
+                  </pic:spPr>
+                </pic:pic>
+              </a:graphicData>
+            </a:graphic>
+            <wp14:sizeRelH relativeFrom="margin">
+              <wp14:pctWidth>0</wp14:pctWidth>
+            </wp14:sizeRelH>
+            <wp14:sizeRelV relativeFrom="margin">
+              <wp14:pctHeight>0</wp14:pctHeight>
+            </wp14:sizeRelV>
+          </wp:anchor>
+        </w:drawing>
+      </w:r>
+      <w:r>
+        <w:rPr>
+          <w:rFonts w:ascii="Times New Roman" w:hAnsi="Times New Roman" w:cs="Times New Roman"/>
+          <w:i/>
+          <w:iCs/>
+          <w:sz w:val="96"/>
+          <w:szCs w:val="96"/>
+        </w:rPr>
+        <w:t xml:space="preserve"> </w:t>
+      </w:r>
+    </w:p>
+    <w:p>
+      <w:pPr>
+        <w:rPr>
+          <w:rFonts w:ascii="Times New Roman" w:hAnsi="Times New Roman" w:cs="Times New Roman"/>
+          <w:i/>
+          <w:iCs/>
+          <w:sz w:val="96"/>
+          <w:szCs w:val="96"/>
+        </w:rPr>
+      </w:pPr>
+      <w:r>
+        <w:rPr>
+          <w:rFonts w:ascii="Times New Roman" w:hAnsi="Times New Roman" w:cs="Times New Roman"/>
+          <w:i/>
+          <w:iCs/>
+          <w:sz w:val="96"/>
+          <w:szCs w:val="96"/>
+        </w:rPr>
+        <w:t xml:space="preserve">              </w:t>
+      </w:r>
+    </w:p>
+    <w:p>
+      <w:pPr>
+        <w:jc w:val="center"/>
+        <w:rPr>
+          <w:rFonts w:ascii="Times New Roman" w:hAnsi="Times New Roman" w:cs="Times New Roman"/>
+          <w:i/>
+          <w:iCs/>
+          <w:sz w:val="52"/>
+          <w:szCs w:val="52"/>
+        </w:rPr>
+      </w:pPr>
+      <w:r>
+        <w:rPr>
+          <w:rFonts w:ascii="Times New Roman" w:hAnsi="Times New Roman" w:cs="Times New Roman"/>
+          <w:i/>
+          <w:iCs/>
+          <w:sz w:val="52"/>
+          <w:szCs w:val="52"/>
+        </w:rPr>
+        <w:t>“</w:t>
+      </w:r>
+      <w:r>
+        <w:rPr>
+          <w:rFonts w:ascii="Times New Roman" w:hAnsi="Times New Roman" w:cs="Times New Roman"/>
+          <w:i/>
+          <w:iCs/>
+          <w:sz w:val="52"/>
+          <w:szCs w:val="52"/>
+        </w:rPr>
+        <w:t>House Renting</w:t>
+      </w:r>
+      <w:r>
+        <w:rPr>
+          <w:rFonts w:ascii="Times New Roman" w:hAnsi="Times New Roman" w:cs="Times New Roman"/>
+          <w:i/>
+          <w:iCs/>
+          <w:sz w:val="52"/>
+          <w:szCs w:val="52"/>
+        </w:rPr>
+        <w:t>”</w:t>
+      </w:r>
+    </w:p>
+    <w:p>
+      <w:pPr>
+        <w:jc w:val="center"/>
+        <w:rPr>
+          <w:rFonts w:ascii="Times New Roman" w:hAnsi="Times New Roman" w:cs="Times New Roman"/>
+          <w:i/>
+          <w:iCs/>
+          <w:sz w:val="52"/>
+          <w:szCs w:val="52"/>
+        </w:rPr>
+      </w:pPr>
+      <w:r>
+        <w:rPr>
+          <w:rFonts w:ascii="Times New Roman" w:hAnsi="Times New Roman" w:cs="Times New Roman"/>
+          <w:i/>
+          <w:iCs/>
+          <w:sz w:val="52"/>
+          <w:szCs w:val="52"/>
+        </w:rPr>
+        <w:t>B.Sc. (</w:t>
+      </w:r>
+      <w:proofErr w:type="spellStart"/>
+      <w:r>
+        <w:rPr>
+          <w:rFonts w:ascii="Times New Roman" w:hAnsi="Times New Roman" w:cs="Times New Roman"/>
+          <w:i/>
+          <w:iCs/>
+          <w:sz w:val="52"/>
+          <w:szCs w:val="52"/>
+        </w:rPr>
+        <w:t>Engg</w:t>
+      </w:r>
+      <w:proofErr w:type="spellEnd"/>
+      <w:r>
+        <w:rPr>
+          <w:rFonts w:ascii="Times New Roman" w:hAnsi="Times New Roman" w:cs="Times New Roman"/>
+          <w:i/>
+          <w:iCs/>
+          <w:sz w:val="52"/>
+          <w:szCs w:val="52"/>
+        </w:rPr>
+        <w:t>.) Par-4, Exam-2018</w:t>
+      </w:r>
+    </w:p>
+    <w:p>
+      <w:pPr>
+        <w:jc w:val="center"/>
+        <w:rPr>
+          <w:rFonts w:ascii="Times New Roman" w:hAnsi="Times New Roman" w:cs="Times New Roman"/>
+          <w:i/>
+          <w:iCs/>
+          <w:sz w:val="52"/>
+          <w:szCs w:val="52"/>
+        </w:rPr>
+      </w:pPr>
+      <w:r>
+        <w:rPr>
+          <w:rFonts w:ascii="Times New Roman" w:hAnsi="Times New Roman" w:cs="Times New Roman"/>
+          <w:i/>
+          <w:iCs/>
+          <w:sz w:val="52"/>
+          <w:szCs w:val="52"/>
+        </w:rPr>
+        <w:t xml:space="preserve">CSE4192: </w:t>
+      </w:r>
+      <w:r>
+        <w:rPr>
+          <w:rFonts w:ascii="Times New Roman" w:hAnsi="Times New Roman" w:cs="Times New Roman"/>
+          <w:i/>
+          <w:iCs/>
+          <w:sz w:val="52"/>
+          <w:szCs w:val="52"/>
+        </w:rPr>
+        <w:t>Project (Part-I)</w:t>
+      </w:r>
+    </w:p>
+    <w:p>
+      <w:pPr>
+        <w:rPr>
+          <w:rFonts w:ascii="Times New Roman" w:hAnsi="Times New Roman" w:cs="Times New Roman"/>
+          <w:sz w:val="52"/>
+          <w:szCs w:val="52"/>
+        </w:rPr>
+      </w:pPr>
+    </w:p>
+    <w:tbl>
+      <w:tblPr>
+        <w:tblStyle w:val="TableGrid"/>
+        <w:tblW w:w="8898" w:type="dxa"/>
+        <w:tblLook w:val="04A0" w:firstRow="1" w:lastRow="0" w:firstColumn="1" w:lastColumn="0" w:noHBand="0" w:noVBand="1"/>
+      </w:tblPr>
+      <w:tblGrid>
+        <w:gridCol w:w="4449"/>
+        <w:gridCol w:w="4449"/>
+      </w:tblGrid>
+      <w:tr>
+        <w:trPr>
+          <w:trHeight w:val="602"/>
+        </w:trPr>
+        <w:tc>
+          <w:tcPr>
+            <w:tcW w:w="4449" w:type="dxa"/>
+            <w:vAlign w:val="center"/>
+          </w:tcPr>
+          <w:p>
+            <w:pPr>
+              <w:jc w:val="center"/>
+              <w:rPr>
+                <w:rFonts w:ascii="Times New Roman" w:hAnsi="Times New Roman" w:cs="Times New Roman"/>
+                <w:sz w:val="44"/>
+                <w:szCs w:val="44"/>
+              </w:rPr>
+            </w:pPr>
+            <w:r>
+              <w:rPr>
+                <w:rFonts w:ascii="Times New Roman" w:hAnsi="Times New Roman" w:cs="Times New Roman"/>
+                <w:i/>
+                <w:iCs/>
+                <w:color w:val="000000" w:themeColor="text1"/>
+                <w:sz w:val="44"/>
+                <w:szCs w:val="44"/>
+              </w:rPr>
+              <w:t>Submitted By:</w:t>
+            </w:r>
+          </w:p>
+        </w:tc>
+        <w:tc>
+          <w:tcPr>
+            <w:tcW w:w="4449" w:type="dxa"/>
+            <w:vAlign w:val="center"/>
+          </w:tcPr>
+          <w:p>
+            <w:pPr>
+              <w:jc w:val="center"/>
+              <w:rPr>
+                <w:rFonts w:ascii="Times New Roman" w:hAnsi="Times New Roman" w:cs="Times New Roman"/>
+                <w:i/>
+                <w:iCs/>
+                <w:sz w:val="44"/>
+                <w:szCs w:val="44"/>
+              </w:rPr>
+            </w:pPr>
+            <w:r>
+              <w:rPr>
+                <w:rFonts w:ascii="Times New Roman" w:hAnsi="Times New Roman" w:cs="Times New Roman"/>
+                <w:i/>
+                <w:iCs/>
+                <w:sz w:val="44"/>
+                <w:szCs w:val="44"/>
+              </w:rPr>
+              <w:t>Submitted To:</w:t>
+            </w:r>
+          </w:p>
+        </w:tc>
+      </w:tr>
+      <w:tr>
+        <w:trPr>
+          <w:trHeight w:val="3566"/>
+        </w:trPr>
+        <w:tc>
+          <w:tcPr>
+            <w:tcW w:w="4449" w:type="dxa"/>
+            <w:vAlign w:val="center"/>
+          </w:tcPr>
+          <w:p>
+            <w:pPr>
+              <w:jc w:val="center"/>
+              <w:rPr>
+                <w:rFonts w:ascii="Times New Roman" w:hAnsi="Times New Roman" w:cs="Times New Roman"/>
+                <w:i/>
+                <w:iCs/>
+                <w:sz w:val="44"/>
+                <w:szCs w:val="44"/>
+              </w:rPr>
+            </w:pPr>
+            <w:r>
+              <w:rPr>
+                <w:rFonts w:ascii="Times New Roman" w:hAnsi="Times New Roman" w:cs="Times New Roman"/>
+                <w:i/>
+                <w:iCs/>
+                <w:sz w:val="44"/>
+                <w:szCs w:val="44"/>
+              </w:rPr>
+              <w:t>Shahabuddin Ahmed</w:t>
+            </w:r>
+          </w:p>
+          <w:p>
+            <w:pPr>
+              <w:jc w:val="center"/>
+              <w:rPr>
+                <w:rFonts w:ascii="Times New Roman" w:hAnsi="Times New Roman" w:cs="Times New Roman"/>
+                <w:i/>
+                <w:iCs/>
+                <w:sz w:val="44"/>
+                <w:szCs w:val="44"/>
+              </w:rPr>
+            </w:pPr>
+            <w:r>
+              <w:rPr>
+                <w:rFonts w:ascii="Times New Roman" w:hAnsi="Times New Roman" w:cs="Times New Roman"/>
+                <w:i/>
+                <w:iCs/>
+                <w:sz w:val="44"/>
+                <w:szCs w:val="44"/>
+              </w:rPr>
+              <w:t>Roll: 14095415</w:t>
+            </w:r>
+          </w:p>
+          <w:p>
+            <w:pPr>
+              <w:jc w:val="center"/>
+              <w:rPr>
+                <w:rFonts w:ascii="Times New Roman" w:hAnsi="Times New Roman" w:cs="Times New Roman"/>
+                <w:i/>
+                <w:iCs/>
+                <w:sz w:val="44"/>
+                <w:szCs w:val="44"/>
+              </w:rPr>
+            </w:pPr>
+            <w:r>
+              <w:rPr>
+                <w:rFonts w:ascii="Times New Roman" w:hAnsi="Times New Roman" w:cs="Times New Roman"/>
+                <w:i/>
+                <w:iCs/>
+                <w:sz w:val="44"/>
+                <w:szCs w:val="44"/>
+              </w:rPr>
+              <w:t>Session: 2013-14</w:t>
+            </w:r>
+          </w:p>
+          <w:p>
+            <w:pPr>
+              <w:jc w:val="center"/>
+              <w:rPr>
+                <w:rFonts w:ascii="Times New Roman" w:hAnsi="Times New Roman" w:cs="Times New Roman"/>
+                <w:i/>
+                <w:iCs/>
+                <w:sz w:val="36"/>
+                <w:szCs w:val="36"/>
+              </w:rPr>
+            </w:pPr>
+            <w:r>
+              <w:rPr>
+                <w:rFonts w:ascii="Times New Roman" w:hAnsi="Times New Roman" w:cs="Times New Roman"/>
+                <w:i/>
+                <w:iCs/>
+                <w:sz w:val="44"/>
+                <w:szCs w:val="44"/>
+              </w:rPr>
+              <w:t>Dept. of CSE</w:t>
+            </w:r>
+          </w:p>
+        </w:tc>
+        <w:tc>
+          <w:tcPr>
+            <w:tcW w:w="4449" w:type="dxa"/>
+            <w:vAlign w:val="center"/>
+          </w:tcPr>
+          <w:p>
+            <w:pPr>
+              <w:jc w:val="center"/>
+              <w:rPr>
+                <w:rFonts w:ascii="Times New Roman" w:hAnsi="Times New Roman" w:cs="Times New Roman"/>
+                <w:i/>
+                <w:iCs/>
+                <w:sz w:val="44"/>
+                <w:szCs w:val="44"/>
+              </w:rPr>
+            </w:pPr>
+            <w:proofErr w:type="spellStart"/>
+            <w:r>
+              <w:rPr>
+                <w:rFonts w:ascii="Times New Roman" w:hAnsi="Times New Roman" w:cs="Times New Roman"/>
+                <w:i/>
+                <w:iCs/>
+                <w:sz w:val="44"/>
+                <w:szCs w:val="44"/>
+              </w:rPr>
+              <w:t>Kazi</w:t>
+            </w:r>
+            <w:proofErr w:type="spellEnd"/>
+            <w:r>
+              <w:rPr>
+                <w:rFonts w:ascii="Times New Roman" w:hAnsi="Times New Roman" w:cs="Times New Roman"/>
+                <w:i/>
+                <w:iCs/>
+                <w:sz w:val="44"/>
+                <w:szCs w:val="44"/>
+              </w:rPr>
+              <w:t xml:space="preserve"> </w:t>
+            </w:r>
+            <w:proofErr w:type="spellStart"/>
+            <w:r>
+              <w:rPr>
+                <w:rFonts w:ascii="Times New Roman" w:hAnsi="Times New Roman" w:cs="Times New Roman"/>
+                <w:i/>
+                <w:iCs/>
+                <w:sz w:val="44"/>
+                <w:szCs w:val="44"/>
+              </w:rPr>
+              <w:t>J</w:t>
+            </w:r>
+            <w:r>
+              <w:rPr>
+                <w:rFonts w:ascii="Times New Roman" w:hAnsi="Times New Roman" w:cs="Times New Roman"/>
+                <w:i/>
+                <w:iCs/>
+                <w:sz w:val="44"/>
+                <w:szCs w:val="44"/>
+              </w:rPr>
+              <w:t>ahidur</w:t>
+            </w:r>
+            <w:proofErr w:type="spellEnd"/>
+            <w:r>
+              <w:rPr>
+                <w:rFonts w:ascii="Times New Roman" w:hAnsi="Times New Roman" w:cs="Times New Roman"/>
+                <w:i/>
+                <w:iCs/>
+                <w:sz w:val="44"/>
+                <w:szCs w:val="44"/>
+              </w:rPr>
+              <w:t xml:space="preserve"> Rahman</w:t>
+            </w:r>
+          </w:p>
+          <w:p>
+            <w:pPr>
+              <w:jc w:val="center"/>
+              <w:rPr>
+                <w:rFonts w:ascii="Times New Roman" w:hAnsi="Times New Roman" w:cs="Times New Roman"/>
+                <w:i/>
+                <w:iCs/>
+                <w:sz w:val="44"/>
+                <w:szCs w:val="44"/>
+              </w:rPr>
+            </w:pPr>
+            <w:r>
+              <w:rPr>
+                <w:rFonts w:ascii="Times New Roman" w:hAnsi="Times New Roman" w:cs="Times New Roman"/>
+                <w:i/>
+                <w:iCs/>
+                <w:sz w:val="44"/>
+                <w:szCs w:val="44"/>
+              </w:rPr>
+              <w:t>Assistant Prof.</w:t>
+            </w:r>
+          </w:p>
+          <w:p>
+            <w:pPr>
+              <w:jc w:val="center"/>
+              <w:rPr>
+                <w:rFonts w:ascii="Times New Roman" w:hAnsi="Times New Roman" w:cs="Times New Roman"/>
+                <w:i/>
+                <w:iCs/>
+                <w:sz w:val="44"/>
+                <w:szCs w:val="44"/>
+              </w:rPr>
+            </w:pPr>
+            <w:r>
+              <w:rPr>
+                <w:rFonts w:ascii="Times New Roman" w:hAnsi="Times New Roman" w:cs="Times New Roman"/>
+                <w:i/>
+                <w:iCs/>
+                <w:sz w:val="44"/>
+                <w:szCs w:val="44"/>
+              </w:rPr>
+              <w:t>Dept. of CSE</w:t>
+            </w:r>
+          </w:p>
+          <w:p>
+            <w:pPr>
+              <w:jc w:val="center"/>
+              <w:rPr>
+                <w:rFonts w:ascii="Times New Roman" w:hAnsi="Times New Roman" w:cs="Times New Roman"/>
+                <w:i/>
+                <w:iCs/>
+                <w:sz w:val="36"/>
+                <w:szCs w:val="36"/>
+              </w:rPr>
+            </w:pPr>
+            <w:r>
+              <w:rPr>
+                <w:rFonts w:ascii="Times New Roman" w:hAnsi="Times New Roman" w:cs="Times New Roman"/>
+                <w:i/>
+                <w:iCs/>
+                <w:sz w:val="44"/>
+                <w:szCs w:val="44"/>
+              </w:rPr>
+              <w:t>University of Rajshahi</w:t>
+            </w:r>
+          </w:p>
+        </w:tc>
+      </w:tr>
+    </w:tbl>
+    <w:p>
+      <w:pPr>
+        <w:jc w:val="both"/>
         <w:rPr>
           <w:rFonts w:ascii="Times New Roman" w:hAnsi="Times New Roman" w:cs="Times New Roman"/>
           <w:b/>
@@ -20,9 +577,11 @@
           <w:szCs w:val="36"/>
           <w:u w:val="single"/>
         </w:rPr>
-        <w:t>Overview</w:t>
-      </w:r>
-      <w:r>
+      </w:pPr>
+    </w:p>
+    <w:p>
+      <w:pPr>
+        <w:jc w:val="both"/>
         <w:rPr>
           <w:rFonts w:ascii="Times New Roman" w:hAnsi="Times New Roman" w:cs="Times New Roman"/>
           <w:b/>
@@ -31,112 +590,20 @@
           <w:szCs w:val="36"/>
           <w:u w:val="single"/>
         </w:rPr>
-        <w:t>:</w:t>
-      </w:r>
-    </w:p>
-    <w:p>
-      <w:pPr>
-        <w:jc w:val="both"/>
-        <w:rPr>
-          <w:rFonts w:ascii="Times New Roman" w:hAnsi="Times New Roman" w:cs="Times New Roman"/>
-          <w:sz w:val="32"/>
-          <w:szCs w:val="32"/>
-        </w:rPr>
-      </w:pPr>
-      <w:r>
-        <w:rPr>
-          <w:rFonts w:ascii="Times New Roman" w:hAnsi="Times New Roman" w:cs="Times New Roman"/>
-          <w:sz w:val="32"/>
-          <w:szCs w:val="32"/>
-        </w:rPr>
-        <w:t xml:space="preserve">House renting is a system that is </w:t>
-      </w:r>
-      <w:r>
-        <w:rPr>
-          <w:rFonts w:ascii="Times New Roman" w:hAnsi="Times New Roman" w:cs="Times New Roman"/>
-          <w:sz w:val="32"/>
-          <w:szCs w:val="32"/>
-        </w:rPr>
-        <w:t>p</w:t>
-      </w:r>
-      <w:r>
-        <w:rPr>
-          <w:rFonts w:ascii="Times New Roman" w:hAnsi="Times New Roman" w:cs="Times New Roman"/>
-          <w:sz w:val="32"/>
-          <w:szCs w:val="32"/>
-        </w:rPr>
-        <w:t xml:space="preserve">eople can </w:t>
-      </w:r>
-      <w:r>
-        <w:rPr>
-          <w:rFonts w:ascii="Times New Roman" w:hAnsi="Times New Roman" w:cs="Times New Roman"/>
-          <w:sz w:val="32"/>
-          <w:szCs w:val="32"/>
-        </w:rPr>
-        <w:t>advertise</w:t>
-      </w:r>
-      <w:r>
-        <w:rPr>
-          <w:rFonts w:ascii="Times New Roman" w:hAnsi="Times New Roman" w:cs="Times New Roman"/>
-          <w:sz w:val="32"/>
-          <w:szCs w:val="32"/>
-        </w:rPr>
-        <w:t xml:space="preserve"> his or her own house </w:t>
-      </w:r>
-      <w:r>
-        <w:rPr>
-          <w:rFonts w:ascii="Times New Roman" w:hAnsi="Times New Roman" w:cs="Times New Roman"/>
-          <w:sz w:val="32"/>
-          <w:szCs w:val="32"/>
-        </w:rPr>
-        <w:t>and</w:t>
-      </w:r>
-      <w:r>
-        <w:rPr>
-          <w:rFonts w:ascii="Times New Roman" w:hAnsi="Times New Roman" w:cs="Times New Roman"/>
-          <w:sz w:val="32"/>
-          <w:szCs w:val="32"/>
-        </w:rPr>
-        <w:t xml:space="preserve"> </w:t>
-      </w:r>
-      <w:r>
-        <w:rPr>
-          <w:rFonts w:ascii="Times New Roman" w:hAnsi="Times New Roman" w:cs="Times New Roman"/>
-          <w:sz w:val="32"/>
-          <w:szCs w:val="32"/>
-        </w:rPr>
-        <w:t>p</w:t>
-      </w:r>
-      <w:r>
-        <w:rPr>
-          <w:rFonts w:ascii="Times New Roman" w:hAnsi="Times New Roman" w:cs="Times New Roman"/>
-          <w:sz w:val="32"/>
-          <w:szCs w:val="32"/>
-        </w:rPr>
-        <w:t>eople can view house advertisement who want to rent house.</w:t>
-      </w:r>
-      <w:r>
-        <w:rPr>
-          <w:rFonts w:ascii="Times New Roman" w:hAnsi="Times New Roman" w:cs="Times New Roman"/>
-          <w:sz w:val="32"/>
-          <w:szCs w:val="32"/>
-        </w:rPr>
-        <w:t xml:space="preserve"> It is called house renting.</w:t>
-      </w:r>
-    </w:p>
-    <w:p>
-      <w:pPr>
-        <w:jc w:val="both"/>
-        <w:rPr>
-          <w:rFonts w:ascii="Times New Roman" w:hAnsi="Times New Roman" w:cs="Times New Roman"/>
-          <w:sz w:val="32"/>
-          <w:szCs w:val="32"/>
-        </w:rPr>
-      </w:pPr>
-    </w:p>
-    <w:p>
-      <w:pPr>
-        <w:jc w:val="both"/>
+      </w:pPr>
+    </w:p>
+    <w:p>
+      <w:pPr>
+        <w:jc w:val="both"/>
+        <w:rPr>
+          <w:rFonts w:ascii="Times New Roman" w:hAnsi="Times New Roman" w:cs="Times New Roman"/>
+          <w:sz w:val="32"/>
+          <w:szCs w:val="32"/>
+        </w:rPr>
+      </w:pPr>
+      <w:bookmarkStart w:id="0" w:name="_GoBack"/>
+      <w:bookmarkEnd w:id="0"/>
+      <w:r>
         <w:rPr>
           <w:rFonts w:ascii="Times New Roman" w:hAnsi="Times New Roman" w:cs="Times New Roman"/>
           <w:b/>
@@ -145,7 +612,9 @@
           <w:szCs w:val="36"/>
           <w:u w:val="single"/>
         </w:rPr>
-      </w:pPr>
+        <w:lastRenderedPageBreak/>
+        <w:t>Overview</w:t>
+      </w:r>
       <w:r>
         <w:rPr>
           <w:rFonts w:ascii="Times New Roman" w:hAnsi="Times New Roman" w:cs="Times New Roman"/>
@@ -155,57 +624,65 @@
           <w:szCs w:val="36"/>
           <w:u w:val="single"/>
         </w:rPr>
-        <w:t>Scope of the project:</w:t>
-      </w:r>
-    </w:p>
-    <w:p>
-      <w:pPr>
-        <w:jc w:val="both"/>
-        <w:rPr>
-          <w:rFonts w:ascii="Times New Roman" w:hAnsi="Times New Roman" w:cs="Times New Roman"/>
-          <w:sz w:val="32"/>
-          <w:szCs w:val="32"/>
-        </w:rPr>
-      </w:pPr>
-      <w:r>
-        <w:rPr>
-          <w:rFonts w:ascii="Times New Roman" w:hAnsi="Times New Roman" w:cs="Times New Roman"/>
-          <w:sz w:val="32"/>
-          <w:szCs w:val="32"/>
-        </w:rPr>
-        <w:t xml:space="preserve">The scope of the project is built an online platform </w:t>
-      </w:r>
-      <w:r>
-        <w:rPr>
-          <w:rFonts w:ascii="Times New Roman" w:hAnsi="Times New Roman" w:cs="Times New Roman"/>
-          <w:sz w:val="32"/>
-          <w:szCs w:val="32"/>
-        </w:rPr>
-        <w:t xml:space="preserve">specially </w:t>
-      </w:r>
-      <w:r>
-        <w:rPr>
-          <w:rFonts w:ascii="Times New Roman" w:hAnsi="Times New Roman" w:cs="Times New Roman"/>
-          <w:sz w:val="32"/>
-          <w:szCs w:val="32"/>
-        </w:rPr>
-        <w:t xml:space="preserve">for </w:t>
-      </w:r>
-      <w:r>
-        <w:rPr>
-          <w:rFonts w:ascii="Times New Roman" w:hAnsi="Times New Roman" w:cs="Times New Roman"/>
-          <w:sz w:val="32"/>
-          <w:szCs w:val="32"/>
-        </w:rPr>
-        <w:t>house renting</w:t>
-      </w:r>
-      <w:r>
-        <w:rPr>
-          <w:rFonts w:ascii="Times New Roman" w:hAnsi="Times New Roman" w:cs="Times New Roman"/>
-          <w:sz w:val="32"/>
-          <w:szCs w:val="32"/>
-        </w:rPr>
-        <w:t xml:space="preserve"> purpose in Bangladesh.</w:t>
+        <w:t>:</w:t>
+      </w:r>
+    </w:p>
+    <w:p>
+      <w:pPr>
+        <w:jc w:val="both"/>
+        <w:rPr>
+          <w:rFonts w:ascii="Times New Roman" w:hAnsi="Times New Roman" w:cs="Times New Roman"/>
+          <w:sz w:val="32"/>
+          <w:szCs w:val="32"/>
+        </w:rPr>
+      </w:pPr>
+      <w:r>
+        <w:rPr>
+          <w:rFonts w:ascii="Times New Roman" w:hAnsi="Times New Roman" w:cs="Times New Roman"/>
+          <w:sz w:val="32"/>
+          <w:szCs w:val="32"/>
+        </w:rPr>
+        <w:t xml:space="preserve">House renting is a system that is </w:t>
+      </w:r>
+      <w:r>
+        <w:rPr>
+          <w:rFonts w:ascii="Times New Roman" w:hAnsi="Times New Roman" w:cs="Times New Roman"/>
+          <w:sz w:val="32"/>
+          <w:szCs w:val="32"/>
+        </w:rPr>
+        <w:t>p</w:t>
+      </w:r>
+      <w:r>
+        <w:rPr>
+          <w:rFonts w:ascii="Times New Roman" w:hAnsi="Times New Roman" w:cs="Times New Roman"/>
+          <w:sz w:val="32"/>
+          <w:szCs w:val="32"/>
+        </w:rPr>
+        <w:t xml:space="preserve">eople can </w:t>
+      </w:r>
+      <w:r>
+        <w:rPr>
+          <w:rFonts w:ascii="Times New Roman" w:hAnsi="Times New Roman" w:cs="Times New Roman"/>
+          <w:sz w:val="32"/>
+          <w:szCs w:val="32"/>
+        </w:rPr>
+        <w:t>advertise</w:t>
+      </w:r>
+      <w:r>
+        <w:rPr>
+          <w:rFonts w:ascii="Times New Roman" w:hAnsi="Times New Roman" w:cs="Times New Roman"/>
+          <w:sz w:val="32"/>
+          <w:szCs w:val="32"/>
+        </w:rPr>
+        <w:t xml:space="preserve"> his or her own house </w:t>
+      </w:r>
+      <w:r>
+        <w:rPr>
+          <w:rFonts w:ascii="Times New Roman" w:hAnsi="Times New Roman" w:cs="Times New Roman"/>
+          <w:sz w:val="32"/>
+          <w:szCs w:val="32"/>
+        </w:rPr>
+        <w:t>and</w:t>
       </w:r>
       <w:r>
         <w:rPr>
@@ -221,31 +698,23 @@
           <w:sz w:val="32"/>
           <w:szCs w:val="32"/>
         </w:rPr>
-        <w:t xml:space="preserve">This is </w:t>
-      </w:r>
-      <w:r>
-        <w:rPr>
-          <w:rFonts w:ascii="Times New Roman" w:hAnsi="Times New Roman" w:cs="Times New Roman"/>
-          <w:sz w:val="32"/>
-          <w:szCs w:val="32"/>
-        </w:rPr>
-        <w:t xml:space="preserve">an E-commerce platform. This project is </w:t>
-      </w:r>
-      <w:r>
-        <w:rPr>
-          <w:rFonts w:ascii="Times New Roman" w:hAnsi="Times New Roman" w:cs="Times New Roman"/>
-          <w:sz w:val="32"/>
-          <w:szCs w:val="32"/>
-        </w:rPr>
-        <w:t>chosen</w:t>
-      </w:r>
-      <w:r>
-        <w:rPr>
-          <w:rFonts w:ascii="Times New Roman" w:hAnsi="Times New Roman" w:cs="Times New Roman"/>
-          <w:sz w:val="32"/>
-          <w:szCs w:val="32"/>
-        </w:rPr>
-        <w:t xml:space="preserve"> for business purposes.</w:t>
+        <w:t>p</w:t>
+      </w:r>
+      <w:r>
+        <w:rPr>
+          <w:rFonts w:ascii="Times New Roman" w:hAnsi="Times New Roman" w:cs="Times New Roman"/>
+          <w:sz w:val="32"/>
+          <w:szCs w:val="32"/>
+        </w:rPr>
+        <w:t>eople can view house advertisement who want to rent house.</w:t>
+      </w:r>
+      <w:r>
+        <w:rPr>
+          <w:rFonts w:ascii="Times New Roman" w:hAnsi="Times New Roman" w:cs="Times New Roman"/>
+          <w:sz w:val="32"/>
+          <w:szCs w:val="32"/>
+        </w:rPr>
+        <w:t xml:space="preserve"> It is called house renting.</w:t>
       </w:r>
     </w:p>
     <w:p>
@@ -279,6 +748,130 @@
           <w:szCs w:val="36"/>
           <w:u w:val="single"/>
         </w:rPr>
+        <w:t>Scope of the project:</w:t>
+      </w:r>
+    </w:p>
+    <w:p>
+      <w:pPr>
+        <w:jc w:val="both"/>
+        <w:rPr>
+          <w:rFonts w:ascii="Times New Roman" w:hAnsi="Times New Roman" w:cs="Times New Roman"/>
+          <w:sz w:val="32"/>
+          <w:szCs w:val="32"/>
+        </w:rPr>
+      </w:pPr>
+      <w:r>
+        <w:rPr>
+          <w:rFonts w:ascii="Times New Roman" w:hAnsi="Times New Roman" w:cs="Times New Roman"/>
+          <w:sz w:val="32"/>
+          <w:szCs w:val="32"/>
+        </w:rPr>
+        <w:t xml:space="preserve">The scope of the project is built an online platform </w:t>
+      </w:r>
+      <w:r>
+        <w:rPr>
+          <w:rFonts w:ascii="Times New Roman" w:hAnsi="Times New Roman" w:cs="Times New Roman"/>
+          <w:sz w:val="32"/>
+          <w:szCs w:val="32"/>
+        </w:rPr>
+        <w:t xml:space="preserve">specially </w:t>
+      </w:r>
+      <w:r>
+        <w:rPr>
+          <w:rFonts w:ascii="Times New Roman" w:hAnsi="Times New Roman" w:cs="Times New Roman"/>
+          <w:sz w:val="32"/>
+          <w:szCs w:val="32"/>
+        </w:rPr>
+        <w:t xml:space="preserve">for </w:t>
+      </w:r>
+      <w:r>
+        <w:rPr>
+          <w:rFonts w:ascii="Times New Roman" w:hAnsi="Times New Roman" w:cs="Times New Roman"/>
+          <w:sz w:val="32"/>
+          <w:szCs w:val="32"/>
+        </w:rPr>
+        <w:t>house renting</w:t>
+      </w:r>
+      <w:r>
+        <w:rPr>
+          <w:rFonts w:ascii="Times New Roman" w:hAnsi="Times New Roman" w:cs="Times New Roman"/>
+          <w:sz w:val="32"/>
+          <w:szCs w:val="32"/>
+        </w:rPr>
+        <w:t xml:space="preserve"> purpose in Bangladesh.</w:t>
+      </w:r>
+      <w:r>
+        <w:rPr>
+          <w:rFonts w:ascii="Times New Roman" w:hAnsi="Times New Roman" w:cs="Times New Roman"/>
+          <w:sz w:val="32"/>
+          <w:szCs w:val="32"/>
+        </w:rPr>
+        <w:t xml:space="preserve"> </w:t>
+      </w:r>
+      <w:r>
+        <w:rPr>
+          <w:rFonts w:ascii="Times New Roman" w:hAnsi="Times New Roman" w:cs="Times New Roman"/>
+          <w:sz w:val="32"/>
+          <w:szCs w:val="32"/>
+        </w:rPr>
+        <w:t xml:space="preserve">This is </w:t>
+      </w:r>
+      <w:r>
+        <w:rPr>
+          <w:rFonts w:ascii="Times New Roman" w:hAnsi="Times New Roman" w:cs="Times New Roman"/>
+          <w:sz w:val="32"/>
+          <w:szCs w:val="32"/>
+        </w:rPr>
+        <w:t xml:space="preserve">an E-commerce platform. This project is </w:t>
+      </w:r>
+      <w:r>
+        <w:rPr>
+          <w:rFonts w:ascii="Times New Roman" w:hAnsi="Times New Roman" w:cs="Times New Roman"/>
+          <w:sz w:val="32"/>
+          <w:szCs w:val="32"/>
+        </w:rPr>
+        <w:t>chosen</w:t>
+      </w:r>
+      <w:r>
+        <w:rPr>
+          <w:rFonts w:ascii="Times New Roman" w:hAnsi="Times New Roman" w:cs="Times New Roman"/>
+          <w:sz w:val="32"/>
+          <w:szCs w:val="32"/>
+        </w:rPr>
+        <w:t xml:space="preserve"> for business purposes.</w:t>
+      </w:r>
+    </w:p>
+    <w:p>
+      <w:pPr>
+        <w:jc w:val="both"/>
+        <w:rPr>
+          <w:rFonts w:ascii="Times New Roman" w:hAnsi="Times New Roman" w:cs="Times New Roman"/>
+          <w:sz w:val="32"/>
+          <w:szCs w:val="32"/>
+        </w:rPr>
+      </w:pPr>
+    </w:p>
+    <w:p>
+      <w:pPr>
+        <w:jc w:val="both"/>
+        <w:rPr>
+          <w:rFonts w:ascii="Times New Roman" w:hAnsi="Times New Roman" w:cs="Times New Roman"/>
+          <w:b/>
+          <w:bCs/>
+          <w:sz w:val="36"/>
+          <w:szCs w:val="36"/>
+          <w:u w:val="single"/>
+        </w:rPr>
+      </w:pPr>
+      <w:r>
+        <w:rPr>
+          <w:rFonts w:ascii="Times New Roman" w:hAnsi="Times New Roman" w:cs="Times New Roman"/>
+          <w:b/>
+          <w:bCs/>
+          <w:sz w:val="36"/>
+          <w:szCs w:val="36"/>
+          <w:u w:val="single"/>
+        </w:rPr>
         <w:t>Core Objective:</w:t>
       </w:r>
     </w:p>
@@ -1678,8 +2271,6 @@
         </w:rPr>
         <w:t>s</w:t>
       </w:r>
-      <w:bookmarkStart w:id="0" w:name="_GoBack"/>
-      <w:bookmarkEnd w:id="0"/>
       <w:r>
         <w:rPr>
           <w:rFonts w:ascii="Times New Roman" w:hAnsi="Times New Roman" w:cs="Times New Roman"/>
@@ -1705,6 +2296,214 @@
           <w:shd w:val="clear" w:color="auto" w:fill="FFFFFF"/>
         </w:rPr>
         <w:t>:</w:t>
+      </w:r>
+    </w:p>
+    <w:p>
+      <w:pPr>
+        <w:jc w:val="both"/>
+        <w:rPr>
+          <w:rFonts w:ascii="Times New Roman" w:hAnsi="Times New Roman" w:cs="Times New Roman"/>
+          <w:color w:val="000000" w:themeColor="text1"/>
+          <w:sz w:val="32"/>
+          <w:szCs w:val="32"/>
+          <w:shd w:val="clear" w:color="auto" w:fill="FFFFFF"/>
+        </w:rPr>
+      </w:pPr>
+    </w:p>
+    <w:p>
+      <w:pPr>
+        <w:jc w:val="both"/>
+        <w:rPr>
+          <w:rFonts w:ascii="Times New Roman" w:hAnsi="Times New Roman" w:cs="Times New Roman"/>
+          <w:color w:val="000000" w:themeColor="text1"/>
+          <w:sz w:val="32"/>
+          <w:szCs w:val="32"/>
+          <w:shd w:val="clear" w:color="auto" w:fill="FFFFFF"/>
+        </w:rPr>
+      </w:pPr>
+    </w:p>
+    <w:p>
+      <w:pPr>
+        <w:jc w:val="both"/>
+        <w:rPr>
+          <w:rFonts w:ascii="Times New Roman" w:hAnsi="Times New Roman" w:cs="Times New Roman"/>
+          <w:color w:val="000000" w:themeColor="text1"/>
+          <w:sz w:val="32"/>
+          <w:szCs w:val="32"/>
+          <w:shd w:val="clear" w:color="auto" w:fill="FFFFFF"/>
+        </w:rPr>
+      </w:pPr>
+    </w:p>
+    <w:p>
+      <w:pPr>
+        <w:jc w:val="both"/>
+        <w:rPr>
+          <w:rFonts w:ascii="Times New Roman" w:hAnsi="Times New Roman" w:cs="Times New Roman"/>
+          <w:b/>
+          <w:bCs/>
+          <w:color w:val="000000" w:themeColor="text1"/>
+          <w:sz w:val="36"/>
+          <w:szCs w:val="36"/>
+          <w:u w:val="single"/>
+          <w:shd w:val="clear" w:color="auto" w:fill="FFFFFF"/>
+        </w:rPr>
+      </w:pPr>
+      <w:r>
+        <w:rPr>
+          <w:rFonts w:ascii="Times New Roman" w:hAnsi="Times New Roman" w:cs="Times New Roman"/>
+          <w:b/>
+          <w:bCs/>
+          <w:color w:val="000000" w:themeColor="text1"/>
+          <w:sz w:val="36"/>
+          <w:szCs w:val="36"/>
+          <w:u w:val="single"/>
+          <w:shd w:val="clear" w:color="auto" w:fill="FFFFFF"/>
+        </w:rPr>
+        <w:t>Expe</w:t>
+      </w:r>
+      <w:r>
+        <w:rPr>
+          <w:rFonts w:ascii="Times New Roman" w:hAnsi="Times New Roman" w:cs="Times New Roman"/>
+          <w:b/>
+          <w:bCs/>
+          <w:color w:val="000000" w:themeColor="text1"/>
+          <w:sz w:val="36"/>
+          <w:szCs w:val="36"/>
+          <w:u w:val="single"/>
+          <w:shd w:val="clear" w:color="auto" w:fill="FFFFFF"/>
+        </w:rPr>
+        <w:t>cted outcome</w:t>
+      </w:r>
+      <w:r>
+        <w:rPr>
+          <w:rFonts w:ascii="Times New Roman" w:hAnsi="Times New Roman" w:cs="Times New Roman"/>
+          <w:b/>
+          <w:bCs/>
+          <w:color w:val="000000" w:themeColor="text1"/>
+          <w:sz w:val="36"/>
+          <w:szCs w:val="36"/>
+          <w:u w:val="single"/>
+          <w:shd w:val="clear" w:color="auto" w:fill="FFFFFF"/>
+        </w:rPr>
+        <w:t>:</w:t>
+      </w:r>
+    </w:p>
+    <w:p>
+      <w:pPr>
+        <w:numPr>
+          <w:ilvl w:val="0"/>
+          <w:numId w:val="11"/>
+        </w:numPr>
+        <w:jc w:val="both"/>
+        <w:rPr>
+          <w:rFonts w:ascii="Times New Roman" w:hAnsi="Times New Roman" w:cs="Times New Roman"/>
+          <w:color w:val="000000" w:themeColor="text1"/>
+          <w:sz w:val="32"/>
+          <w:szCs w:val="32"/>
+          <w:shd w:val="clear" w:color="auto" w:fill="FFFFFF"/>
+        </w:rPr>
+      </w:pPr>
+      <w:r>
+        <w:rPr>
+          <w:rFonts w:ascii="Times New Roman" w:hAnsi="Times New Roman" w:cs="Times New Roman"/>
+          <w:color w:val="000000" w:themeColor="text1"/>
+          <w:sz w:val="32"/>
+          <w:szCs w:val="32"/>
+          <w:shd w:val="clear" w:color="auto" w:fill="FFFFFF"/>
+        </w:rPr>
+        <w:t>Complete business Platform.</w:t>
+      </w:r>
+    </w:p>
+    <w:p>
+      <w:pPr>
+        <w:numPr>
+          <w:ilvl w:val="0"/>
+          <w:numId w:val="11"/>
+        </w:numPr>
+        <w:jc w:val="both"/>
+        <w:rPr>
+          <w:rFonts w:ascii="Times New Roman" w:hAnsi="Times New Roman" w:cs="Times New Roman"/>
+          <w:color w:val="000000" w:themeColor="text1"/>
+          <w:sz w:val="32"/>
+          <w:szCs w:val="32"/>
+          <w:shd w:val="clear" w:color="auto" w:fill="FFFFFF"/>
+        </w:rPr>
+      </w:pPr>
+      <w:r>
+        <w:rPr>
+          <w:rFonts w:ascii="Times New Roman" w:hAnsi="Times New Roman" w:cs="Times New Roman"/>
+          <w:color w:val="000000" w:themeColor="text1"/>
+          <w:sz w:val="32"/>
+          <w:szCs w:val="32"/>
+          <w:shd w:val="clear" w:color="auto" w:fill="FFFFFF"/>
+        </w:rPr>
+        <w:t>It is reduce</w:t>
+      </w:r>
+      <w:r>
+        <w:rPr>
+          <w:rFonts w:ascii="Times New Roman" w:hAnsi="Times New Roman" w:cs="Times New Roman"/>
+          <w:color w:val="000000" w:themeColor="text1"/>
+          <w:sz w:val="32"/>
+          <w:szCs w:val="32"/>
+          <w:shd w:val="clear" w:color="auto" w:fill="FFFFFF"/>
+        </w:rPr>
+        <w:t>d</w:t>
+      </w:r>
+      <w:r>
+        <w:rPr>
+          <w:rFonts w:ascii="Times New Roman" w:hAnsi="Times New Roman" w:cs="Times New Roman"/>
+          <w:color w:val="000000" w:themeColor="text1"/>
+          <w:sz w:val="32"/>
+          <w:szCs w:val="32"/>
+          <w:shd w:val="clear" w:color="auto" w:fill="FFFFFF"/>
+        </w:rPr>
+        <w:t xml:space="preserve"> time and cost for both renter and advertiser.</w:t>
+      </w:r>
+    </w:p>
+    <w:p>
+      <w:pPr>
+        <w:numPr>
+          <w:ilvl w:val="0"/>
+          <w:numId w:val="11"/>
+        </w:numPr>
+        <w:jc w:val="both"/>
+        <w:rPr>
+          <w:rFonts w:ascii="Times New Roman" w:hAnsi="Times New Roman" w:cs="Times New Roman"/>
+          <w:color w:val="000000" w:themeColor="text1"/>
+          <w:sz w:val="32"/>
+          <w:szCs w:val="32"/>
+          <w:shd w:val="clear" w:color="auto" w:fill="FFFFFF"/>
+        </w:rPr>
+      </w:pPr>
+      <w:r>
+        <w:rPr>
+          <w:rFonts w:ascii="Times New Roman" w:hAnsi="Times New Roman" w:cs="Times New Roman"/>
+          <w:color w:val="000000" w:themeColor="text1"/>
+          <w:sz w:val="32"/>
+          <w:szCs w:val="32"/>
+          <w:shd w:val="clear" w:color="auto" w:fill="FFFFFF"/>
+        </w:rPr>
+        <w:t xml:space="preserve">It is help to hurry up to </w:t>
+      </w:r>
+      <w:r>
+        <w:rPr>
+          <w:rFonts w:ascii="Times New Roman" w:hAnsi="Times New Roman" w:cs="Times New Roman"/>
+          <w:color w:val="000000" w:themeColor="text1"/>
+          <w:sz w:val="32"/>
+          <w:szCs w:val="32"/>
+          <w:shd w:val="clear" w:color="auto" w:fill="FFFFFF"/>
+        </w:rPr>
+        <w:t>find a</w:t>
+      </w:r>
+      <w:r>
+        <w:rPr>
+          <w:rFonts w:ascii="Times New Roman" w:hAnsi="Times New Roman" w:cs="Times New Roman"/>
+          <w:color w:val="000000" w:themeColor="text1"/>
+          <w:sz w:val="32"/>
+          <w:szCs w:val="32"/>
+          <w:shd w:val="clear" w:color="auto" w:fill="FFFFFF"/>
+        </w:rPr>
+        <w:t xml:space="preserve"> house for rent.</w:t>
       </w:r>
     </w:p>
     <w:p>
@@ -1958,6 +2757,146 @@
     </w:lvl>
   </w:abstractNum>
   <w:abstractNum w:abstractNumId="2" w15:restartNumberingAfterBreak="0">
+    <w:nsid w:val="24DE238D"/>
+    <w:multiLevelType w:val="hybridMultilevel"/>
+    <w:tmpl w:val="E9447A5E"/>
+    <w:lvl w:ilvl="0" w:tplc="0409000B">
+      <w:start w:val="1"/>
+      <w:numFmt w:val="bullet"/>
+      <w:lvlText w:val=""/>
+      <w:lvlJc w:val="left"/>
+      <w:pPr>
+        <w:tabs>
+          <w:tab w:val="num" w:pos="720"/>
+        </w:tabs>
+        <w:ind w:left="720" w:hanging="360"/>
+      </w:pPr>
+      <w:rPr>
+        <w:rFonts w:ascii="Wingdings" w:hAnsi="Wingdings" w:hint="default"/>
+      </w:rPr>
+    </w:lvl>
+    <w:lvl w:ilvl="1" w:tplc="30B4BCEA" w:tentative="1">
+      <w:start w:val="1"/>
+      <w:numFmt w:val="bullet"/>
+      <w:lvlText w:val=""/>
+      <w:lvlJc w:val="left"/>
+      <w:pPr>
+        <w:tabs>
+          <w:tab w:val="num" w:pos="1440"/>
+        </w:tabs>
+        <w:ind w:left="1440" w:hanging="360"/>
+      </w:pPr>
+      <w:rPr>
+        <w:rFonts w:ascii="Wingdings" w:hAnsi="Wingdings" w:hint="default"/>
+      </w:rPr>
+    </w:lvl>
+    <w:lvl w:ilvl="2" w:tplc="0B62E936" w:tentative="1">
+      <w:start w:val="1"/>
+      <w:numFmt w:val="bullet"/>
+      <w:lvlText w:val=""/>
+      <w:lvlJc w:val="left"/>
+      <w:pPr>
+        <w:tabs>
+          <w:tab w:val="num" w:pos="2160"/>
+        </w:tabs>
+        <w:ind w:left="2160" w:hanging="360"/>
+      </w:pPr>
+      <w:rPr>
+        <w:rFonts w:ascii="Wingdings" w:hAnsi="Wingdings" w:hint="default"/>
+      </w:rPr>
+    </w:lvl>
+    <w:lvl w:ilvl="3" w:tplc="74402EB2" w:tentative="1">
+      <w:start w:val="1"/>
+      <w:numFmt w:val="bullet"/>
+      <w:lvlText w:val=""/>
+      <w:lvlJc w:val="left"/>
+      <w:pPr>
+        <w:tabs>
+          <w:tab w:val="num" w:pos="2880"/>
+        </w:tabs>
+        <w:ind w:left="2880" w:hanging="360"/>
+      </w:pPr>
+      <w:rPr>
+        <w:rFonts w:ascii="Wingdings" w:hAnsi="Wingdings" w:hint="default"/>
+      </w:rPr>
+    </w:lvl>
+    <w:lvl w:ilvl="4" w:tplc="DA7086BA" w:tentative="1">
+      <w:start w:val="1"/>
+      <w:numFmt w:val="bullet"/>
+      <w:lvlText w:val=""/>
+      <w:lvlJc w:val="left"/>
+      <w:pPr>
+        <w:tabs>
+          <w:tab w:val="num" w:pos="3600"/>
+        </w:tabs>
+        <w:ind w:left="3600" w:hanging="360"/>
+      </w:pPr>
+      <w:rPr>
+        <w:rFonts w:ascii="Wingdings" w:hAnsi="Wingdings" w:hint="default"/>
+      </w:rPr>
+    </w:lvl>
+    <w:lvl w:ilvl="5" w:tplc="1722F902" w:tentative="1">
+      <w:start w:val="1"/>
+      <w:numFmt w:val="bullet"/>
+      <w:lvlText w:val=""/>
+      <w:lvlJc w:val="left"/>
+      <w:pPr>
+        <w:tabs>
+          <w:tab w:val="num" w:pos="4320"/>
+        </w:tabs>
+        <w:ind w:left="4320" w:hanging="360"/>
+      </w:pPr>
+      <w:rPr>
+        <w:rFonts w:ascii="Wingdings" w:hAnsi="Wingdings" w:hint="default"/>
+      </w:rPr>
+    </w:lvl>
+    <w:lvl w:ilvl="6" w:tplc="7F3EFA68" w:tentative="1">
+      <w:start w:val="1"/>
+      <w:numFmt w:val="bullet"/>
+      <w:lvlText w:val=""/>
+      <w:lvlJc w:val="left"/>
+      <w:pPr>
+        <w:tabs>
+          <w:tab w:val="num" w:pos="5040"/>
+        </w:tabs>
+        <w:ind w:left="5040" w:hanging="360"/>
+      </w:pPr>
+      <w:rPr>
+        <w:rFonts w:ascii="Wingdings" w:hAnsi="Wingdings" w:hint="default"/>
+      </w:rPr>
+    </w:lvl>
+    <w:lvl w:ilvl="7" w:tplc="0FBC0AC6" w:tentative="1">
+      <w:start w:val="1"/>
+      <w:numFmt w:val="bullet"/>
+      <w:lvlText w:val=""/>
+      <w:lvlJc w:val="left"/>
+      <w:pPr>
+        <w:tabs>
+          <w:tab w:val="num" w:pos="5760"/>
+        </w:tabs>
+        <w:ind w:left="5760" w:hanging="360"/>
+      </w:pPr>
+      <w:rPr>
+        <w:rFonts w:ascii="Wingdings" w:hAnsi="Wingdings" w:hint="default"/>
+      </w:rPr>
+    </w:lvl>
+    <w:lvl w:ilvl="8" w:tplc="8C50563E" w:tentative="1">
+      <w:start w:val="1"/>
+      <w:numFmt w:val="bullet"/>
+      <w:lvlText w:val=""/>
+      <w:lvlJc w:val="left"/>
+      <w:pPr>
+        <w:tabs>
+          <w:tab w:val="num" w:pos="6480"/>
+        </w:tabs>
+        <w:ind w:left="6480" w:hanging="360"/>
+      </w:pPr>
+      <w:rPr>
+        <w:rFonts w:ascii="Wingdings" w:hAnsi="Wingdings" w:hint="default"/>
+      </w:rPr>
+    </w:lvl>
+  </w:abstractNum>
+  <w:abstractNum w:abstractNumId="3" w15:restartNumberingAfterBreak="0">
     <w:nsid w:val="2B94787D"/>
     <w:multiLevelType w:val="hybridMultilevel"/>
     <w:tmpl w:val="2D4659CE"/>
@@ -2097,7 +3036,7 @@
       </w:rPr>
     </w:lvl>
   </w:abstractNum>
-  <w:abstractNum w:abstractNumId="3" w15:restartNumberingAfterBreak="0">
+  <w:abstractNum w:abstractNumId="4" w15:restartNumberingAfterBreak="0">
     <w:nsid w:val="3853018E"/>
     <w:multiLevelType w:val="hybridMultilevel"/>
     <w:tmpl w:val="5C9AEE9C"/>
@@ -2210,7 +3149,7 @@
       </w:rPr>
     </w:lvl>
   </w:abstractNum>
-  <w:abstractNum w:abstractNumId="4" w15:restartNumberingAfterBreak="0">
+  <w:abstractNum w:abstractNumId="5" w15:restartNumberingAfterBreak="0">
     <w:nsid w:val="3AF63CEC"/>
     <w:multiLevelType w:val="hybridMultilevel"/>
     <w:tmpl w:val="C27CA05C"/>
@@ -2350,7 +3289,7 @@
       </w:rPr>
     </w:lvl>
   </w:abstractNum>
-  <w:abstractNum w:abstractNumId="5" w15:restartNumberingAfterBreak="0">
+  <w:abstractNum w:abstractNumId="6" w15:restartNumberingAfterBreak="0">
     <w:nsid w:val="3B4D3D77"/>
     <w:multiLevelType w:val="hybridMultilevel"/>
     <w:tmpl w:val="EEEEE0E8"/>
@@ -2463,7 +3402,7 @@
       </w:rPr>
     </w:lvl>
   </w:abstractNum>
-  <w:abstractNum w:abstractNumId="6" w15:restartNumberingAfterBreak="0">
+  <w:abstractNum w:abstractNumId="7" w15:restartNumberingAfterBreak="0">
     <w:nsid w:val="56B93F26"/>
     <w:multiLevelType w:val="hybridMultilevel"/>
     <w:tmpl w:val="29143BFC"/>
@@ -2576,7 +3515,7 @@
       </w:rPr>
     </w:lvl>
   </w:abstractNum>
-  <w:abstractNum w:abstractNumId="7" w15:restartNumberingAfterBreak="0">
+  <w:abstractNum w:abstractNumId="8" w15:restartNumberingAfterBreak="0">
     <w:nsid w:val="5A826E6D"/>
     <w:multiLevelType w:val="hybridMultilevel"/>
     <w:tmpl w:val="1E725558"/>
@@ -2716,7 +3655,7 @@
       </w:rPr>
     </w:lvl>
   </w:abstractNum>
-  <w:abstractNum w:abstractNumId="8" w15:restartNumberingAfterBreak="0">
+  <w:abstractNum w:abstractNumId="9" w15:restartNumberingAfterBreak="0">
     <w:nsid w:val="5E7E5E00"/>
     <w:multiLevelType w:val="hybridMultilevel"/>
     <w:tmpl w:val="F97E0F36"/>
@@ -2856,7 +3795,7 @@
       </w:rPr>
     </w:lvl>
   </w:abstractNum>
-  <w:abstractNum w:abstractNumId="9" w15:restartNumberingAfterBreak="0">
+  <w:abstractNum w:abstractNumId="10" w15:restartNumberingAfterBreak="0">
     <w:nsid w:val="7DDE6F32"/>
     <w:multiLevelType w:val="hybridMultilevel"/>
     <w:tmpl w:val="351603EA"/>
@@ -2970,34 +3909,37 @@
     </w:lvl>
   </w:abstractNum>
   <w:num w:numId="1">
-    <w:abstractNumId w:val="4"/>
+    <w:abstractNumId w:val="5"/>
   </w:num>
   <w:num w:numId="2">
     <w:abstractNumId w:val="0"/>
   </w:num>
   <w:num w:numId="3">
+    <w:abstractNumId w:val="10"/>
+  </w:num>
+  <w:num w:numId="4">
     <w:abstractNumId w:val="9"/>
   </w:num>
-  <w:num w:numId="4">
-    <w:abstractNumId w:val="8"/>
-  </w:num>
   <w:num w:numId="5">
-    <w:abstractNumId w:val="6"/>
+    <w:abstractNumId w:val="7"/>
   </w:num>
   <w:num w:numId="6">
     <w:abstractNumId w:val="1"/>
   </w:num>
   <w:num w:numId="7">
-    <w:abstractNumId w:val="7"/>
+    <w:abstractNumId w:val="8"/>
   </w:num>
   <w:num w:numId="8">
-    <w:abstractNumId w:val="2"/>
+    <w:abstractNumId w:val="3"/>
   </w:num>
   <w:num w:numId="9">
-    <w:abstractNumId w:val="5"/>
+    <w:abstractNumId w:val="6"/>
   </w:num>
   <w:num w:numId="10">
-    <w:abstractNumId w:val="3"/>
+    <w:abstractNumId w:val="4"/>
+  </w:num>
+  <w:num w:numId="11">
+    <w:abstractNumId w:val="2"/>
   </w:num>
 </w:numbering>
 </file>
@@ -3460,6 +4402,29 @@
       <w:contextualSpacing/>
     </w:pPr>
   </w:style>
+  <w:style w:type="table" w:styleId="TableGrid">
+    <w:name w:val="Table Grid"/>
+    <w:basedOn w:val="TableNormal"/>
+    <w:uiPriority w:val="39"/>
+    <w:rsid w:val="005F35EE"/>
+    <w:pPr>
+      <w:spacing w:after="0" w:line="240" w:lineRule="auto"/>
+    </w:pPr>
+    <w:rPr>
+      <w:szCs w:val="22"/>
+      <w:lang w:bidi="ar-SA"/>
+    </w:rPr>
+    <w:tblPr>
+      <w:tblBorders>
+        <w:top w:val="single" w:sz="4" w:space="0" w:color="auto"/>
+        <w:left w:val="single" w:sz="4" w:space="0" w:color="auto"/>
+        <w:bottom w:val="single" w:sz="4" w:space="0" w:color="auto"/>
+        <w:right w:val="single" w:sz="4" w:space="0" w:color="auto"/>
+        <w:insideH w:val="single" w:sz="4" w:space="0" w:color="auto"/>
+        <w:insideV w:val="single" w:sz="4" w:space="0" w:color="auto"/>
+      </w:tblBorders>
+    </w:tblPr>
+  </w:style>
 </w:styles>
 </file>
 

</xml_diff>

<commit_message>
signature page content is added
</commit_message>
<xml_diff>
--- a/HouseRenting.docx
+++ b/HouseRenting.docx
@@ -601,8 +601,6 @@
           <w:szCs w:val="32"/>
         </w:rPr>
       </w:pPr>
-      <w:bookmarkStart w:id="0" w:name="_GoBack"/>
-      <w:bookmarkEnd w:id="0"/>
       <w:r>
         <w:rPr>
           <w:rFonts w:ascii="Times New Roman" w:hAnsi="Times New Roman" w:cs="Times New Roman"/>
@@ -2517,6 +2515,474 @@
           <w:shd w:val="clear" w:color="auto" w:fill="FFFFFF"/>
         </w:rPr>
       </w:pPr>
+    </w:p>
+    <w:p>
+      <w:pPr>
+        <w:jc w:val="both"/>
+        <w:rPr>
+          <w:rFonts w:ascii="Times New Roman" w:hAnsi="Times New Roman" w:cs="Times New Roman"/>
+          <w:color w:val="000000" w:themeColor="text1"/>
+          <w:sz w:val="32"/>
+          <w:szCs w:val="32"/>
+          <w:shd w:val="clear" w:color="auto" w:fill="FFFFFF"/>
+        </w:rPr>
+      </w:pPr>
+    </w:p>
+    <w:p>
+      <w:pPr>
+        <w:jc w:val="both"/>
+        <w:rPr>
+          <w:rFonts w:ascii="Times New Roman" w:hAnsi="Times New Roman" w:cs="Times New Roman"/>
+          <w:color w:val="000000" w:themeColor="text1"/>
+          <w:sz w:val="32"/>
+          <w:szCs w:val="32"/>
+          <w:shd w:val="clear" w:color="auto" w:fill="FFFFFF"/>
+        </w:rPr>
+      </w:pPr>
+    </w:p>
+    <w:p>
+      <w:pPr>
+        <w:jc w:val="both"/>
+        <w:rPr>
+          <w:rFonts w:ascii="Times New Roman" w:hAnsi="Times New Roman" w:cs="Times New Roman"/>
+          <w:color w:val="000000" w:themeColor="text1"/>
+          <w:sz w:val="32"/>
+          <w:szCs w:val="32"/>
+          <w:shd w:val="clear" w:color="auto" w:fill="FFFFFF"/>
+        </w:rPr>
+      </w:pPr>
+    </w:p>
+    <w:p>
+      <w:pPr>
+        <w:jc w:val="both"/>
+        <w:rPr>
+          <w:rFonts w:ascii="Times New Roman" w:hAnsi="Times New Roman" w:cs="Times New Roman"/>
+          <w:color w:val="000000" w:themeColor="text1"/>
+          <w:sz w:val="32"/>
+          <w:szCs w:val="32"/>
+          <w:shd w:val="clear" w:color="auto" w:fill="FFFFFF"/>
+        </w:rPr>
+      </w:pPr>
+    </w:p>
+    <w:tbl>
+      <w:tblPr>
+        <w:tblStyle w:val="TableGrid"/>
+        <w:tblW w:w="9729" w:type="dxa"/>
+        <w:tblInd w:w="-185" w:type="dxa"/>
+        <w:tblLook w:val="04A0" w:firstRow="1" w:lastRow="0" w:firstColumn="1" w:lastColumn="0" w:noHBand="0" w:noVBand="1"/>
+      </w:tblPr>
+      <w:tblGrid>
+        <w:gridCol w:w="4957"/>
+        <w:gridCol w:w="4772"/>
+      </w:tblGrid>
+      <w:tr>
+        <w:trPr>
+          <w:trHeight w:val="2035"/>
+        </w:trPr>
+        <w:tc>
+          <w:tcPr>
+            <w:tcW w:w="4957" w:type="dxa"/>
+          </w:tcPr>
+          <w:p>
+            <w:pPr>
+              <w:jc w:val="both"/>
+              <w:rPr>
+                <w:rFonts w:ascii="Times New Roman" w:hAnsi="Times New Roman" w:cs="Times New Roman"/>
+                <w:color w:val="000000" w:themeColor="text1"/>
+                <w:sz w:val="32"/>
+                <w:szCs w:val="32"/>
+                <w:shd w:val="clear" w:color="auto" w:fill="FFFFFF"/>
+              </w:rPr>
+            </w:pPr>
+          </w:p>
+          <w:p>
+            <w:pPr>
+              <w:jc w:val="both"/>
+              <w:rPr>
+                <w:rFonts w:ascii="Times New Roman" w:hAnsi="Times New Roman" w:cs="Times New Roman"/>
+                <w:color w:val="000000" w:themeColor="text1"/>
+                <w:sz w:val="32"/>
+                <w:szCs w:val="32"/>
+                <w:shd w:val="clear" w:color="auto" w:fill="FFFFFF"/>
+              </w:rPr>
+            </w:pPr>
+          </w:p>
+          <w:p>
+            <w:pPr>
+              <w:jc w:val="both"/>
+              <w:rPr>
+                <w:rFonts w:ascii="Times New Roman" w:hAnsi="Times New Roman" w:cs="Times New Roman"/>
+                <w:color w:val="000000" w:themeColor="text1"/>
+                <w:sz w:val="32"/>
+                <w:szCs w:val="32"/>
+                <w:shd w:val="clear" w:color="auto" w:fill="FFFFFF"/>
+              </w:rPr>
+            </w:pPr>
+          </w:p>
+          <w:p>
+            <w:pPr>
+              <w:jc w:val="both"/>
+              <w:rPr>
+                <w:rFonts w:ascii="Times New Roman" w:hAnsi="Times New Roman" w:cs="Times New Roman"/>
+                <w:color w:val="000000" w:themeColor="text1"/>
+                <w:sz w:val="32"/>
+                <w:szCs w:val="32"/>
+                <w:shd w:val="clear" w:color="auto" w:fill="FFFFFF"/>
+              </w:rPr>
+            </w:pPr>
+            <w:r>
+              <w:rPr>
+                <w:rFonts w:ascii="Times New Roman" w:hAnsi="Times New Roman" w:cs="Times New Roman"/>
+                <w:color w:val="000000" w:themeColor="text1"/>
+                <w:sz w:val="24"/>
+                <w:szCs w:val="24"/>
+                <w:shd w:val="clear" w:color="auto" w:fill="FFFFFF"/>
+              </w:rPr>
+              <w:t>Signatur</w:t>
+            </w:r>
+            <w:r>
+              <w:rPr>
+                <w:rFonts w:ascii="Times New Roman" w:hAnsi="Times New Roman" w:cs="Times New Roman"/>
+                <w:color w:val="000000" w:themeColor="text1"/>
+                <w:sz w:val="24"/>
+                <w:szCs w:val="24"/>
+                <w:shd w:val="clear" w:color="auto" w:fill="FFFFFF"/>
+              </w:rPr>
+              <w:t xml:space="preserve">e </w:t>
+            </w:r>
+            <w:r>
+              <w:rPr>
+                <w:rFonts w:ascii="Times New Roman" w:hAnsi="Times New Roman" w:cs="Times New Roman"/>
+                <w:color w:val="000000" w:themeColor="text1"/>
+                <w:sz w:val="24"/>
+                <w:szCs w:val="24"/>
+                <w:shd w:val="clear" w:color="auto" w:fill="FFFFFF"/>
+              </w:rPr>
+              <w:t>with</w:t>
+            </w:r>
+            <w:r>
+              <w:rPr>
+                <w:rFonts w:ascii="Times New Roman" w:hAnsi="Times New Roman" w:cs="Times New Roman"/>
+                <w:color w:val="000000" w:themeColor="text1"/>
+                <w:sz w:val="24"/>
+                <w:szCs w:val="24"/>
+                <w:shd w:val="clear" w:color="auto" w:fill="FFFFFF"/>
+              </w:rPr>
+              <w:t xml:space="preserve"> date</w:t>
+            </w:r>
+            <w:r>
+              <w:rPr>
+                <w:rFonts w:ascii="Times New Roman" w:hAnsi="Times New Roman" w:cs="Times New Roman"/>
+                <w:color w:val="000000" w:themeColor="text1"/>
+                <w:sz w:val="32"/>
+                <w:szCs w:val="32"/>
+                <w:shd w:val="clear" w:color="auto" w:fill="FFFFFF"/>
+              </w:rPr>
+              <w:t>----------------------</w:t>
+            </w:r>
+          </w:p>
+        </w:tc>
+        <w:tc>
+          <w:tcPr>
+            <w:tcW w:w="4772" w:type="dxa"/>
+          </w:tcPr>
+          <w:p>
+            <w:pPr>
+              <w:jc w:val="both"/>
+              <w:rPr>
+                <w:rFonts w:ascii="Times New Roman" w:hAnsi="Times New Roman" w:cs="Times New Roman"/>
+                <w:color w:val="000000" w:themeColor="text1"/>
+                <w:sz w:val="32"/>
+                <w:szCs w:val="32"/>
+                <w:shd w:val="clear" w:color="auto" w:fill="FFFFFF"/>
+              </w:rPr>
+            </w:pPr>
+          </w:p>
+          <w:p>
+            <w:pPr>
+              <w:jc w:val="both"/>
+              <w:rPr>
+                <w:rFonts w:ascii="Times New Roman" w:hAnsi="Times New Roman" w:cs="Times New Roman"/>
+                <w:color w:val="000000" w:themeColor="text1"/>
+                <w:sz w:val="32"/>
+                <w:szCs w:val="32"/>
+                <w:shd w:val="clear" w:color="auto" w:fill="FFFFFF"/>
+              </w:rPr>
+            </w:pPr>
+          </w:p>
+          <w:p>
+            <w:pPr>
+              <w:jc w:val="both"/>
+              <w:rPr>
+                <w:rFonts w:ascii="Times New Roman" w:hAnsi="Times New Roman" w:cs="Times New Roman"/>
+                <w:color w:val="000000" w:themeColor="text1"/>
+                <w:sz w:val="32"/>
+                <w:szCs w:val="32"/>
+                <w:shd w:val="clear" w:color="auto" w:fill="FFFFFF"/>
+              </w:rPr>
+            </w:pPr>
+          </w:p>
+          <w:p>
+            <w:pPr>
+              <w:jc w:val="both"/>
+              <w:rPr>
+                <w:rFonts w:ascii="Times New Roman" w:hAnsi="Times New Roman" w:cs="Times New Roman"/>
+                <w:color w:val="000000" w:themeColor="text1"/>
+                <w:sz w:val="32"/>
+                <w:szCs w:val="32"/>
+                <w:shd w:val="clear" w:color="auto" w:fill="FFFFFF"/>
+              </w:rPr>
+            </w:pPr>
+            <w:r>
+              <w:rPr>
+                <w:rFonts w:ascii="Times New Roman" w:hAnsi="Times New Roman" w:cs="Times New Roman"/>
+                <w:color w:val="000000" w:themeColor="text1"/>
+                <w:sz w:val="24"/>
+                <w:szCs w:val="24"/>
+                <w:shd w:val="clear" w:color="auto" w:fill="FFFFFF"/>
+              </w:rPr>
+              <w:t>Signature &amp; date</w:t>
+            </w:r>
+            <w:r>
+              <w:rPr>
+                <w:rFonts w:ascii="Times New Roman" w:hAnsi="Times New Roman" w:cs="Times New Roman"/>
+                <w:color w:val="000000" w:themeColor="text1"/>
+                <w:sz w:val="32"/>
+                <w:szCs w:val="32"/>
+                <w:shd w:val="clear" w:color="auto" w:fill="FFFFFF"/>
+              </w:rPr>
+              <w:t>--------------------------</w:t>
+            </w:r>
+          </w:p>
+        </w:tc>
+      </w:tr>
+      <w:tr>
+        <w:trPr>
+          <w:trHeight w:val="2035"/>
+        </w:trPr>
+        <w:tc>
+          <w:tcPr>
+            <w:tcW w:w="4957" w:type="dxa"/>
+          </w:tcPr>
+          <w:p>
+            <w:pPr>
+              <w:jc w:val="both"/>
+              <w:rPr>
+                <w:rFonts w:ascii="Times New Roman" w:hAnsi="Times New Roman" w:cs="Times New Roman"/>
+                <w:color w:val="000000" w:themeColor="text1"/>
+                <w:sz w:val="32"/>
+                <w:szCs w:val="32"/>
+                <w:shd w:val="clear" w:color="auto" w:fill="FFFFFF"/>
+              </w:rPr>
+            </w:pPr>
+            <w:r>
+              <w:rPr>
+                <w:rFonts w:ascii="Times New Roman" w:hAnsi="Times New Roman" w:cs="Times New Roman"/>
+                <w:color w:val="000000" w:themeColor="text1"/>
+                <w:sz w:val="32"/>
+                <w:szCs w:val="32"/>
+                <w:shd w:val="clear" w:color="auto" w:fill="FFFFFF"/>
+              </w:rPr>
+              <w:t>Shahabuddin Ahmed</w:t>
+            </w:r>
+          </w:p>
+          <w:p>
+            <w:pPr>
+              <w:jc w:val="both"/>
+              <w:rPr>
+                <w:rFonts w:ascii="Times New Roman" w:hAnsi="Times New Roman" w:cs="Times New Roman"/>
+                <w:color w:val="000000" w:themeColor="text1"/>
+                <w:sz w:val="32"/>
+                <w:szCs w:val="32"/>
+                <w:shd w:val="clear" w:color="auto" w:fill="FFFFFF"/>
+              </w:rPr>
+            </w:pPr>
+            <w:r>
+              <w:rPr>
+                <w:rFonts w:ascii="Times New Roman" w:hAnsi="Times New Roman" w:cs="Times New Roman"/>
+                <w:color w:val="000000" w:themeColor="text1"/>
+                <w:sz w:val="32"/>
+                <w:szCs w:val="32"/>
+                <w:shd w:val="clear" w:color="auto" w:fill="FFFFFF"/>
+              </w:rPr>
+              <w:t>Roll: 14095415</w:t>
+            </w:r>
+          </w:p>
+          <w:p>
+            <w:pPr>
+              <w:jc w:val="both"/>
+              <w:rPr>
+                <w:rFonts w:ascii="Times New Roman" w:hAnsi="Times New Roman" w:cs="Times New Roman"/>
+                <w:color w:val="000000" w:themeColor="text1"/>
+                <w:sz w:val="32"/>
+                <w:szCs w:val="32"/>
+                <w:shd w:val="clear" w:color="auto" w:fill="FFFFFF"/>
+              </w:rPr>
+            </w:pPr>
+            <w:r>
+              <w:rPr>
+                <w:rFonts w:ascii="Times New Roman" w:hAnsi="Times New Roman" w:cs="Times New Roman"/>
+                <w:color w:val="000000" w:themeColor="text1"/>
+                <w:sz w:val="32"/>
+                <w:szCs w:val="32"/>
+                <w:shd w:val="clear" w:color="auto" w:fill="FFFFFF"/>
+              </w:rPr>
+              <w:t>Dept. of CSE</w:t>
+            </w:r>
+          </w:p>
+          <w:p>
+            <w:pPr>
+              <w:jc w:val="both"/>
+              <w:rPr>
+                <w:rFonts w:ascii="Times New Roman" w:hAnsi="Times New Roman" w:cs="Times New Roman"/>
+                <w:color w:val="000000" w:themeColor="text1"/>
+                <w:sz w:val="32"/>
+                <w:szCs w:val="32"/>
+                <w:shd w:val="clear" w:color="auto" w:fill="FFFFFF"/>
+              </w:rPr>
+            </w:pPr>
+            <w:r>
+              <w:rPr>
+                <w:rFonts w:ascii="Times New Roman" w:hAnsi="Times New Roman" w:cs="Times New Roman"/>
+                <w:color w:val="000000" w:themeColor="text1"/>
+                <w:sz w:val="32"/>
+                <w:szCs w:val="32"/>
+                <w:shd w:val="clear" w:color="auto" w:fill="FFFFFF"/>
+              </w:rPr>
+              <w:t>Session: 2013-14</w:t>
+            </w:r>
+          </w:p>
+        </w:tc>
+        <w:tc>
+          <w:tcPr>
+            <w:tcW w:w="4772" w:type="dxa"/>
+          </w:tcPr>
+          <w:p>
+            <w:pPr>
+              <w:jc w:val="both"/>
+              <w:rPr>
+                <w:rFonts w:ascii="Times New Roman" w:hAnsi="Times New Roman" w:cs="Times New Roman"/>
+                <w:color w:val="000000" w:themeColor="text1"/>
+                <w:sz w:val="32"/>
+                <w:szCs w:val="32"/>
+                <w:shd w:val="clear" w:color="auto" w:fill="FFFFFF"/>
+              </w:rPr>
+            </w:pPr>
+            <w:proofErr w:type="spellStart"/>
+            <w:r>
+              <w:rPr>
+                <w:rFonts w:ascii="Times New Roman" w:hAnsi="Times New Roman" w:cs="Times New Roman"/>
+                <w:color w:val="000000" w:themeColor="text1"/>
+                <w:sz w:val="32"/>
+                <w:szCs w:val="32"/>
+                <w:shd w:val="clear" w:color="auto" w:fill="FFFFFF"/>
+              </w:rPr>
+              <w:t>Kazi</w:t>
+            </w:r>
+            <w:proofErr w:type="spellEnd"/>
+            <w:r>
+              <w:rPr>
+                <w:rFonts w:ascii="Times New Roman" w:hAnsi="Times New Roman" w:cs="Times New Roman"/>
+                <w:color w:val="000000" w:themeColor="text1"/>
+                <w:sz w:val="32"/>
+                <w:szCs w:val="32"/>
+                <w:shd w:val="clear" w:color="auto" w:fill="FFFFFF"/>
+              </w:rPr>
+              <w:t xml:space="preserve"> </w:t>
+            </w:r>
+            <w:proofErr w:type="spellStart"/>
+            <w:r>
+              <w:rPr>
+                <w:rFonts w:ascii="Times New Roman" w:hAnsi="Times New Roman" w:cs="Times New Roman"/>
+                <w:color w:val="000000" w:themeColor="text1"/>
+                <w:sz w:val="32"/>
+                <w:szCs w:val="32"/>
+                <w:shd w:val="clear" w:color="auto" w:fill="FFFFFF"/>
+              </w:rPr>
+              <w:t>Jahidur</w:t>
+            </w:r>
+            <w:proofErr w:type="spellEnd"/>
+            <w:r>
+              <w:rPr>
+                <w:rFonts w:ascii="Times New Roman" w:hAnsi="Times New Roman" w:cs="Times New Roman"/>
+                <w:color w:val="000000" w:themeColor="text1"/>
+                <w:sz w:val="32"/>
+                <w:szCs w:val="32"/>
+                <w:shd w:val="clear" w:color="auto" w:fill="FFFFFF"/>
+              </w:rPr>
+              <w:t xml:space="preserve"> Rahman</w:t>
+            </w:r>
+          </w:p>
+          <w:p>
+            <w:pPr>
+              <w:jc w:val="both"/>
+              <w:rPr>
+                <w:rFonts w:ascii="Times New Roman" w:hAnsi="Times New Roman" w:cs="Times New Roman"/>
+                <w:color w:val="000000" w:themeColor="text1"/>
+                <w:sz w:val="32"/>
+                <w:szCs w:val="32"/>
+                <w:shd w:val="clear" w:color="auto" w:fill="FFFFFF"/>
+              </w:rPr>
+            </w:pPr>
+            <w:r>
+              <w:rPr>
+                <w:rFonts w:ascii="Times New Roman" w:hAnsi="Times New Roman" w:cs="Times New Roman"/>
+                <w:color w:val="000000" w:themeColor="text1"/>
+                <w:sz w:val="32"/>
+                <w:szCs w:val="32"/>
+                <w:shd w:val="clear" w:color="auto" w:fill="FFFFFF"/>
+              </w:rPr>
+              <w:t>Dept. of CSE,</w:t>
+            </w:r>
+            <w:bookmarkStart w:id="0" w:name="_GoBack"/>
+            <w:bookmarkEnd w:id="0"/>
+          </w:p>
+          <w:p>
+            <w:pPr>
+              <w:jc w:val="both"/>
+              <w:rPr>
+                <w:rFonts w:ascii="Times New Roman" w:hAnsi="Times New Roman" w:cs="Times New Roman"/>
+                <w:color w:val="000000" w:themeColor="text1"/>
+                <w:sz w:val="32"/>
+                <w:szCs w:val="32"/>
+                <w:shd w:val="clear" w:color="auto" w:fill="FFFFFF"/>
+              </w:rPr>
+            </w:pPr>
+            <w:r>
+              <w:rPr>
+                <w:rFonts w:ascii="Times New Roman" w:hAnsi="Times New Roman" w:cs="Times New Roman"/>
+                <w:color w:val="000000" w:themeColor="text1"/>
+                <w:sz w:val="32"/>
+                <w:szCs w:val="32"/>
+                <w:shd w:val="clear" w:color="auto" w:fill="FFFFFF"/>
+              </w:rPr>
+              <w:t>University of Rajshahi</w:t>
+            </w:r>
+          </w:p>
+        </w:tc>
+      </w:tr>
+    </w:tbl>
+    <w:p>
+      <w:pPr>
+        <w:jc w:val="both"/>
+        <w:rPr>
+          <w:rFonts w:ascii="Times New Roman" w:hAnsi="Times New Roman" w:cs="Times New Roman"/>
+          <w:color w:val="000000" w:themeColor="text1"/>
+          <w:sz w:val="32"/>
+          <w:szCs w:val="32"/>
+          <w:shd w:val="clear" w:color="auto" w:fill="FFFFFF"/>
+        </w:rPr>
+      </w:pPr>
+      <w:r>
+        <w:rPr>
+          <w:rFonts w:ascii="Times New Roman" w:hAnsi="Times New Roman" w:cs="Times New Roman"/>
+          <w:color w:val="000000" w:themeColor="text1"/>
+          <w:sz w:val="32"/>
+          <w:szCs w:val="32"/>
+          <w:shd w:val="clear" w:color="auto" w:fill="FFFFFF"/>
+        </w:rPr>
+        <w:t xml:space="preserve">                 </w:t>
+      </w:r>
     </w:p>
     <w:sectPr>
       <w:pgSz w:w="12240" w:h="15840"/>

</xml_diff>

<commit_message>
some content is added
</commit_message>
<xml_diff>
--- a/HouseRenting.docx
+++ b/HouseRenting.docx
@@ -1779,17 +1779,7 @@
           <w:szCs w:val="32"/>
           <w:shd w:val="clear" w:color="auto" w:fill="FFFFFF"/>
         </w:rPr>
-        <w:t>expected</w:t>
-      </w:r>
-      <w:r>
-        <w:rPr>
-          <w:rFonts w:ascii="Times New Roman" w:hAnsi="Times New Roman" w:cs="Times New Roman"/>
-          <w:color w:val="000000" w:themeColor="text1"/>
-          <w:sz w:val="32"/>
-          <w:szCs w:val="32"/>
-          <w:shd w:val="clear" w:color="auto" w:fill="FFFFFF"/>
-        </w:rPr>
-        <w:t xml:space="preserve"> </w:t>
+        <w:t xml:space="preserve">expected </w:t>
       </w:r>
       <w:r>
         <w:rPr>
@@ -2002,6 +1992,23 @@
           <w:shd w:val="clear" w:color="auto" w:fill="FFFFFF"/>
         </w:rPr>
       </w:pPr>
+    </w:p>
+    <w:p>
+      <w:pPr>
+        <w:jc w:val="both"/>
+        <w:rPr>
+          <w:rFonts w:ascii="Times New Roman" w:hAnsi="Times New Roman" w:cs="Times New Roman"/>
+          <w:b/>
+          <w:bCs/>
+          <w:color w:val="000000" w:themeColor="text1"/>
+          <w:sz w:val="36"/>
+          <w:szCs w:val="36"/>
+          <w:u w:val="single"/>
+          <w:shd w:val="clear" w:color="auto" w:fill="FFFFFF"/>
+        </w:rPr>
+      </w:pPr>
+      <w:bookmarkStart w:id="0" w:name="_GoBack"/>
+      <w:bookmarkEnd w:id="0"/>
       <w:r>
         <w:rPr>
           <w:rFonts w:ascii="Times New Roman" w:hAnsi="Times New Roman" w:cs="Times New Roman"/>
@@ -2192,6 +2199,7 @@
           <w:szCs w:val="32"/>
           <w:shd w:val="clear" w:color="auto" w:fill="FFFFFF"/>
         </w:rPr>
+        <w:lastRenderedPageBreak/>
         <w:t>HTML</w:t>
       </w:r>
     </w:p>
@@ -2219,7 +2227,6 @@
           <w:szCs w:val="32"/>
           <w:shd w:val="clear" w:color="auto" w:fill="FFFFFF"/>
         </w:rPr>
-        <w:lastRenderedPageBreak/>
         <w:t>CSS</w:t>
       </w:r>
     </w:p>
@@ -3446,6 +3453,7 @@
                 <w:szCs w:val="24"/>
                 <w:shd w:val="clear" w:color="auto" w:fill="FFFFFF"/>
               </w:rPr>
+              <w:lastRenderedPageBreak/>
               <w:t>Testing font</w:t>
             </w:r>
             <w:r>
@@ -3554,7 +3562,6 @@
                 <w:szCs w:val="28"/>
                 <w:shd w:val="clear" w:color="auto" w:fill="FFFFFF"/>
               </w:rPr>
-              <w:lastRenderedPageBreak/>
               <w:t>Backend</w:t>
             </w:r>
           </w:p>
@@ -3888,8 +3895,6 @@
           <w:shd w:val="clear" w:color="auto" w:fill="FFFFFF"/>
         </w:rPr>
       </w:pPr>
-      <w:bookmarkStart w:id="0" w:name="_GoBack"/>
-      <w:bookmarkEnd w:id="0"/>
     </w:p>
     <w:p>
       <w:pPr>
@@ -6683,14 +6688,12 @@
                             <w:pPr>
                               <w:jc w:val="center"/>
                             </w:pPr>
-                            <w:proofErr w:type="spellStart"/>
                             <w:r>
                               <w:t>user</w:t>
                             </w:r>
                             <w:r>
                               <w:t>ID</w:t>
                             </w:r>
-                            <w:proofErr w:type="spellEnd"/>
                           </w:p>
                         </w:txbxContent>
                       </wps:txbx>
@@ -8840,14 +8843,12 @@
                             <w:pPr>
                               <w:jc w:val="center"/>
                             </w:pPr>
-                            <w:proofErr w:type="spellStart"/>
                             <w:r>
                               <w:t>User</w:t>
                             </w:r>
                             <w:r>
                               <w:t>ID</w:t>
                             </w:r>
-                            <w:proofErr w:type="spellEnd"/>
                           </w:p>
                         </w:txbxContent>
                       </wps:txbx>
@@ -9316,14 +9317,12 @@
                             <w:pPr>
                               <w:jc w:val="center"/>
                             </w:pPr>
-                            <w:proofErr w:type="spellStart"/>
                             <w:r>
                               <w:t>Product</w:t>
                             </w:r>
                             <w:r>
                               <w:t>ID</w:t>
                             </w:r>
-                            <w:proofErr w:type="spellEnd"/>
                           </w:p>
                         </w:txbxContent>
                       </wps:txbx>
@@ -9773,11 +9772,9 @@
                             <w:pPr>
                               <w:jc w:val="center"/>
                             </w:pPr>
-                            <w:proofErr w:type="spellStart"/>
                             <w:r>
                               <w:t>phon</w:t>
                             </w:r>
-                            <w:proofErr w:type="spellEnd"/>
                           </w:p>
                         </w:txbxContent>
                       </wps:txbx>
@@ -11314,11 +11311,9 @@
                             <w:pPr>
                               <w:jc w:val="center"/>
                             </w:pPr>
-                            <w:proofErr w:type="spellStart"/>
                             <w:r>
                               <w:t>divisionName</w:t>
                             </w:r>
-                            <w:proofErr w:type="spellEnd"/>
                           </w:p>
                         </w:txbxContent>
                       </wps:txbx>

</xml_diff>